<commit_message>
Plein de petites améliorations CSS. Accueil de la partie administrative complété (à tester) et réagit aux désactivation de modules.
</commit_message>
<xml_diff>
--- a/Documentation/Analyse détaillée/Analyse detaillee v3.docx
+++ b/Documentation/Analyse détaillée/Analyse detaillee v3.docx
@@ -1,6 +1,6 @@
 
 <file path=word/document.xml><?xml version="1.0" encoding="utf-8"?>
-<w:document xmlns:wpc="http://schemas.microsoft.com/office/word/2010/wordprocessingCanvas" xmlns:cx="http://schemas.microsoft.com/office/drawing/2014/chartex" xmlns:cx1="http://schemas.microsoft.com/office/drawing/2015/9/8/chartex" xmlns:mc="http://schemas.openxmlformats.org/markup-compatibility/2006" xmlns:o="urn:schemas-microsoft-com:office:office" xmlns:r="http://schemas.openxmlformats.org/officeDocument/2006/relationships" xmlns:m="http://schemas.openxmlformats.org/officeDocument/2006/math" xmlns:v="urn:schemas-microsoft-com:vml" xmlns:wp14="http://schemas.microsoft.com/office/word/2010/wordprocessingDrawing" xmlns:wp="http://schemas.openxmlformats.org/drawingml/2006/wordprocessingDrawing" xmlns:w10="urn:schemas-microsoft-com:office:word" xmlns:w="http://schemas.openxmlformats.org/wordprocessingml/2006/main" xmlns:w14="http://schemas.microsoft.com/office/word/2010/wordml" xmlns:w15="http://schemas.microsoft.com/office/word/2012/wordml" xmlns:w16se="http://schemas.microsoft.com/office/word/2015/wordml/symex" xmlns:wpg="http://schemas.microsoft.com/office/word/2010/wordprocessingGroup" xmlns:wpi="http://schemas.microsoft.com/office/word/2010/wordprocessingInk" xmlns:wne="http://schemas.microsoft.com/office/word/2006/wordml" xmlns:wps="http://schemas.microsoft.com/office/word/2010/wordprocessingShape" mc:Ignorable="w14 w15 w16se wp14">
+<w:document xmlns:wpc="http://schemas.microsoft.com/office/word/2010/wordprocessingCanvas" xmlns:cx="http://schemas.microsoft.com/office/drawing/2014/chartex" xmlns:cx1="http://schemas.microsoft.com/office/drawing/2015/9/8/chartex" xmlns:cx2="http://schemas.microsoft.com/office/drawing/2015/10/21/chartex" xmlns:cx3="http://schemas.microsoft.com/office/drawing/2016/5/9/chartex" xmlns:cx4="http://schemas.microsoft.com/office/drawing/2016/5/10/chartex" xmlns:cx5="http://schemas.microsoft.com/office/drawing/2016/5/11/chartex" xmlns:cx6="http://schemas.microsoft.com/office/drawing/2016/5/12/chartex" xmlns:cx7="http://schemas.microsoft.com/office/drawing/2016/5/13/chartex" xmlns:cx8="http://schemas.microsoft.com/office/drawing/2016/5/14/chartex" xmlns:mc="http://schemas.openxmlformats.org/markup-compatibility/2006" xmlns:aink="http://schemas.microsoft.com/office/drawing/2016/ink" xmlns:am3d="http://schemas.microsoft.com/office/drawing/2017/model3d" xmlns:o="urn:schemas-microsoft-com:office:office" xmlns:r="http://schemas.openxmlformats.org/officeDocument/2006/relationships" xmlns:m="http://schemas.openxmlformats.org/officeDocument/2006/math" xmlns:v="urn:schemas-microsoft-com:vml" xmlns:wp14="http://schemas.microsoft.com/office/word/2010/wordprocessingDrawing" xmlns:wp="http://schemas.openxmlformats.org/drawingml/2006/wordprocessingDrawing" xmlns:w10="urn:schemas-microsoft-com:office:word" xmlns:w="http://schemas.openxmlformats.org/wordprocessingml/2006/main" xmlns:w14="http://schemas.microsoft.com/office/word/2010/wordml" xmlns:w15="http://schemas.microsoft.com/office/word/2012/wordml" xmlns:w16cid="http://schemas.microsoft.com/office/word/2016/wordml/cid" xmlns:w16se="http://schemas.microsoft.com/office/word/2015/wordml/symex" xmlns:wpg="http://schemas.microsoft.com/office/word/2010/wordprocessingGroup" xmlns:wpi="http://schemas.microsoft.com/office/word/2010/wordprocessingInk" xmlns:wne="http://schemas.microsoft.com/office/word/2006/wordml" xmlns:wps="http://schemas.microsoft.com/office/word/2010/wordprocessingShape" mc:Ignorable="w14 w15 w16se w16cid wp14">
   <w:body>
     <w:sdt>
       <w:sdtPr>
@@ -3439,7 +3439,7 @@
               </mc:Choice>
               <mc:Fallback>
                 <w:pict>
-                  <v:group id="Groupe 1" o:spid="_x0000_s1026" style="position:absolute;margin-left:0;margin-top:0;width:172.8pt;height:718.55pt;z-index:-251657216;mso-width-percent:330;mso-height-percent:950;mso-left-percent:40;mso-position-horizontal-relative:page;mso-position-vertical:center;mso-position-vertical-relative:page;mso-width-percent:330;mso-height-percent:950;mso-left-percent:40" coordsize="21945,91257" o:gfxdata="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">
+                  <v:group id="Groupe 1" o:spid="_x0000_s1026" style="position:absolute;margin-left:0;margin-top:0;width:172.8pt;height:718.55pt;z-index:-251657216;mso-width-percent:330;mso-height-percent:950;mso-left-percent:40;mso-position-horizontal-relative:page;mso-position-vertical:center;mso-position-vertical-relative:page;mso-width-percent:330;mso-height-percent:950;mso-left-percent:40" coordsize="21945,91257" o:gfxdata="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">
                     <v:rect id="Rectangle 4" o:spid="_x0000_s1027" style="position:absolute;width:1945;height:91257;visibility:visible;mso-wrap-style:square;v-text-anchor:middle" o:gfxdata="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" fillcolor="#44546a [3215]" stroked="f" strokeweight="1pt"/>
                     <v:shapetype id="_x0000_t15" coordsize="21600,21600" o:spt="15" adj="16200" path="m@0,l,,,21600@0,21600,21600,10800xe">
                       <v:stroke joinstyle="miter"/>
@@ -3800,7 +3800,7 @@
                   </wp:anchor>
                 </w:drawing>
               </mc:Choice>
-              <mc:Fallback xmlns:cx2="http://schemas.microsoft.com/office/drawing/2015/10/21/chartex" xmlns:cx3="http://schemas.microsoft.com/office/drawing/2016/5/9/chartex" xmlns:cx4="http://schemas.microsoft.com/office/drawing/2016/5/10/chartex" xmlns:cx5="http://schemas.microsoft.com/office/drawing/2016/5/11/chartex" xmlns:cx6="http://schemas.microsoft.com/office/drawing/2016/5/12/chartex" xmlns:cx7="http://schemas.microsoft.com/office/drawing/2016/5/13/chartex" xmlns:cx8="http://schemas.microsoft.com/office/drawing/2016/5/14/chartex" xmlns:aink="http://schemas.microsoft.com/office/drawing/2016/ink" xmlns:am3d="http://schemas.microsoft.com/office/drawing/2017/model3d" xmlns:w16cid="http://schemas.microsoft.com/office/word/2016/wordml/cid">
+              <mc:Fallback>
                 <w:pict>
                   <v:shapetype id="_x0000_t202" coordsize="21600,21600" o:spt="202" path="m,l,21600r21600,l21600,xe">
                     <v:stroke joinstyle="miter"/>
@@ -4082,7 +4082,7 @@
                   </wp:anchor>
                 </w:drawing>
               </mc:Choice>
-              <mc:Fallback xmlns:cx2="http://schemas.microsoft.com/office/drawing/2015/10/21/chartex" xmlns:cx3="http://schemas.microsoft.com/office/drawing/2016/5/9/chartex" xmlns:cx4="http://schemas.microsoft.com/office/drawing/2016/5/10/chartex" xmlns:cx5="http://schemas.microsoft.com/office/drawing/2016/5/11/chartex" xmlns:cx6="http://schemas.microsoft.com/office/drawing/2016/5/12/chartex" xmlns:cx7="http://schemas.microsoft.com/office/drawing/2016/5/13/chartex" xmlns:cx8="http://schemas.microsoft.com/office/drawing/2016/5/14/chartex" xmlns:aink="http://schemas.microsoft.com/office/drawing/2016/ink" xmlns:am3d="http://schemas.microsoft.com/office/drawing/2017/model3d" xmlns:w16cid="http://schemas.microsoft.com/office/word/2016/wordml/cid">
+              <mc:Fallback>
                 <w:pict>
                   <v:shape id="Zone de texte 33" o:spid="_x0000_s1056" type="#_x0000_t202" style="position:absolute;margin-left:0;margin-top:0;width:4in;height:84.25pt;z-index:251660288;visibility:visible;mso-wrap-style:square;mso-width-percent:450;mso-height-percent:0;mso-left-percent:420;mso-top-percent:175;mso-wrap-distance-left:9pt;mso-wrap-distance-top:0;mso-wrap-distance-right:9pt;mso-wrap-distance-bottom:0;mso-position-horizontal-relative:page;mso-position-vertical-relative:page;mso-width-percent:450;mso-height-percent:0;mso-left-percent:420;mso-top-percent:175;mso-width-relative:page;mso-height-relative:margin;v-text-anchor:top" o:gfxdata="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" filled="f" stroked="f" strokeweight=".5pt">
                     <v:textbox style="mso-fit-shape-to-text:t" inset="0,0,0,0">
@@ -6069,12 +6069,7 @@
         <w:t xml:space="preserve">différents </w:t>
       </w:r>
       <w:r>
-        <w:t xml:space="preserve">services qu'il offre. Or, ce dernier n'a pas été mis à jour depuis </w:t>
-      </w:r>
-      <w:bookmarkStart w:id="3" w:name="_GoBack"/>
-      <w:bookmarkEnd w:id="3"/>
-      <w:r>
-        <w:t xml:space="preserve">plusieurs années et ne convient plus </w:t>
+        <w:t xml:space="preserve">services qu'il offre. Or, ce dernier n'a pas été mis à jour depuis plusieurs années et ne convient plus </w:t>
       </w:r>
       <w:r>
         <w:t>aux standards</w:t>
@@ -6132,11 +6127,11 @@
         <w:pStyle w:val="Titre3"/>
         <w:spacing w:line="360" w:lineRule="auto"/>
       </w:pPr>
-      <w:bookmarkStart w:id="4" w:name="_Toc526516448"/>
+      <w:bookmarkStart w:id="3" w:name="_Toc526516448"/>
       <w:r>
         <w:t>Objectifs</w:t>
       </w:r>
-      <w:bookmarkEnd w:id="4"/>
+      <w:bookmarkEnd w:id="3"/>
     </w:p>
     <w:p>
       <w:pPr>
@@ -6289,23 +6284,23 @@
         <w:pStyle w:val="Titre2"/>
         <w:spacing w:line="360" w:lineRule="auto"/>
       </w:pPr>
-      <w:bookmarkStart w:id="5" w:name="_Toc526516449"/>
+      <w:bookmarkStart w:id="4" w:name="_Toc526516449"/>
       <w:r>
         <w:lastRenderedPageBreak/>
         <w:t>La solution</w:t>
       </w:r>
-      <w:bookmarkEnd w:id="5"/>
+      <w:bookmarkEnd w:id="4"/>
     </w:p>
     <w:p>
       <w:pPr>
         <w:pStyle w:val="Titre3"/>
         <w:spacing w:line="360" w:lineRule="auto"/>
       </w:pPr>
-      <w:bookmarkStart w:id="6" w:name="_Toc526516450"/>
+      <w:bookmarkStart w:id="5" w:name="_Toc526516450"/>
       <w:r>
         <w:t>Vue d’ensemble</w:t>
       </w:r>
-      <w:bookmarkEnd w:id="6"/>
+      <w:bookmarkEnd w:id="5"/>
     </w:p>
     <w:p>
       <w:pPr>
@@ -6901,11 +6896,11 @@
       <w:pPr>
         <w:pStyle w:val="Titre3"/>
       </w:pPr>
-      <w:bookmarkStart w:id="7" w:name="_Toc526516451"/>
+      <w:bookmarkStart w:id="6" w:name="_Toc526516451"/>
       <w:r>
         <w:t>Technologies</w:t>
       </w:r>
-      <w:bookmarkEnd w:id="7"/>
+      <w:bookmarkEnd w:id="6"/>
       <w:r>
         <w:br/>
       </w:r>
@@ -6924,12 +6919,12 @@
       <w:pPr>
         <w:pStyle w:val="Titre3"/>
       </w:pPr>
-      <w:bookmarkStart w:id="8" w:name="_Toc526516452"/>
+      <w:bookmarkStart w:id="7" w:name="_Toc526516452"/>
       <w:r>
         <w:lastRenderedPageBreak/>
         <w:t>Diagramme de cas d’utilisation</w:t>
       </w:r>
-      <w:bookmarkEnd w:id="8"/>
+      <w:bookmarkEnd w:id="7"/>
     </w:p>
     <w:p/>
     <w:p>
@@ -7022,22 +7017,22 @@
         <w:pStyle w:val="Titre2"/>
         <w:spacing w:line="360" w:lineRule="auto"/>
       </w:pPr>
-      <w:bookmarkStart w:id="9" w:name="_Toc526516453"/>
+      <w:bookmarkStart w:id="8" w:name="_Toc526516453"/>
       <w:r>
         <w:lastRenderedPageBreak/>
         <w:t>Les spécifications</w:t>
       </w:r>
-      <w:bookmarkEnd w:id="9"/>
+      <w:bookmarkEnd w:id="8"/>
     </w:p>
     <w:p>
       <w:pPr>
         <w:pStyle w:val="Titre3"/>
       </w:pPr>
-      <w:bookmarkStart w:id="10" w:name="_Toc526516454"/>
+      <w:bookmarkStart w:id="9" w:name="_Toc526516454"/>
       <w:r>
         <w:t>Accueil</w:t>
       </w:r>
-      <w:bookmarkEnd w:id="10"/>
+      <w:bookmarkEnd w:id="9"/>
     </w:p>
     <w:p/>
     <w:p>
@@ -7170,9 +7165,9 @@
               </wp:anchor>
             </w:drawing>
           </mc:Choice>
-          <mc:Fallback xmlns:cx2="http://schemas.microsoft.com/office/drawing/2015/10/21/chartex" xmlns:cx3="http://schemas.microsoft.com/office/drawing/2016/5/9/chartex" xmlns:cx4="http://schemas.microsoft.com/office/drawing/2016/5/10/chartex" xmlns:cx5="http://schemas.microsoft.com/office/drawing/2016/5/11/chartex" xmlns:cx6="http://schemas.microsoft.com/office/drawing/2016/5/12/chartex" xmlns:cx7="http://schemas.microsoft.com/office/drawing/2016/5/13/chartex" xmlns:cx8="http://schemas.microsoft.com/office/drawing/2016/5/14/chartex" xmlns:aink="http://schemas.microsoft.com/office/drawing/2016/ink" xmlns:am3d="http://schemas.microsoft.com/office/drawing/2017/model3d" xmlns:w16cid="http://schemas.microsoft.com/office/word/2016/wordml/cid">
+          <mc:Fallback>
             <w:pict>
-              <v:shape w14:anchorId="465B6E7B" id="Zone de texte 2" o:spid="_x0000_s1057" type="#_x0000_t202" style="position:absolute;margin-left:-77.25pt;margin-top:54.95pt;width:591pt;height:522.75pt;z-index:251685888;visibility:visible;mso-wrap-style:square;mso-width-percent:0;mso-height-percent:0;mso-wrap-distance-left:9pt;mso-wrap-distance-top:3.6pt;mso-wrap-distance-right:9pt;mso-wrap-distance-bottom:3.6pt;mso-position-horizontal:absolute;mso-position-horizontal-relative:margin;mso-position-vertical:absolute;mso-position-vertical-relative:text;mso-width-percent:0;mso-height-percent:0;mso-width-relative:margin;mso-height-relative:margin;v-text-anchor:top" o:gfxdata="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" fillcolor="white [3212]" stroked="f">
+              <v:shape w14:anchorId="465B6E7B" id="Zone de texte 2" o:spid="_x0000_s1057" type="#_x0000_t202" style="position:absolute;left:0;text-align:left;margin-left:-77.25pt;margin-top:54.95pt;width:591pt;height:522.75pt;z-index:251685888;visibility:visible;mso-wrap-style:square;mso-width-percent:0;mso-height-percent:0;mso-wrap-distance-left:9pt;mso-wrap-distance-top:3.6pt;mso-wrap-distance-right:9pt;mso-wrap-distance-bottom:3.6pt;mso-position-horizontal:absolute;mso-position-horizontal-relative:margin;mso-position-vertical:absolute;mso-position-vertical-relative:text;mso-width-percent:0;mso-height-percent:0;mso-width-relative:margin;mso-height-relative:margin;v-text-anchor:top" o:gfxdata="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" fillcolor="white [3212]" stroked="f">
                 <v:textbox>
                   <w:txbxContent>
                     <w:p>
@@ -7200,7 +7195,7 @@
                                     <pic:cNvPicPr/>
                                   </pic:nvPicPr>
                                   <pic:blipFill>
-                                    <a:blip r:embed="rId11" cstate="print">
+                                    <a:blip r:embed="rId10" cstate="print">
                                       <a:extLst>
                                         <a:ext uri="{28A0092B-C50C-407E-A947-70E740481C1C}">
                                           <a14:useLocalDpi xmlns:a14="http://schemas.microsoft.com/office/drawing/2010/main" val="0"/>
@@ -7268,12 +7263,12 @@
       <w:pPr>
         <w:pStyle w:val="Titre3"/>
       </w:pPr>
-      <w:bookmarkStart w:id="11" w:name="_Toc526516455"/>
+      <w:bookmarkStart w:id="10" w:name="_Toc526516455"/>
       <w:r>
         <w:lastRenderedPageBreak/>
         <w:t>Services</w:t>
       </w:r>
-      <w:bookmarkEnd w:id="11"/>
+      <w:bookmarkEnd w:id="10"/>
     </w:p>
     <w:p/>
     <w:p>
@@ -7356,7 +7351,7 @@
                                           </pic:cNvPicPr>
                                         </pic:nvPicPr>
                                         <pic:blipFill>
-                                          <a:blip r:embed="rId12">
+                                          <a:blip r:embed="rId11">
                                             <a:extLst>
                                               <a:ext uri="{28A0092B-C50C-407E-A947-70E740481C1C}">
                                                 <a14:useLocalDpi xmlns:a14="http://schemas.microsoft.com/office/drawing/2010/main" val="0"/>
@@ -7405,7 +7400,7 @@
               </wp:anchor>
             </w:drawing>
           </mc:Choice>
-          <mc:Fallback xmlns:cx2="http://schemas.microsoft.com/office/drawing/2015/10/21/chartex" xmlns:cx3="http://schemas.microsoft.com/office/drawing/2016/5/9/chartex" xmlns:cx4="http://schemas.microsoft.com/office/drawing/2016/5/10/chartex" xmlns:cx5="http://schemas.microsoft.com/office/drawing/2016/5/11/chartex" xmlns:cx6="http://schemas.microsoft.com/office/drawing/2016/5/12/chartex" xmlns:cx7="http://schemas.microsoft.com/office/drawing/2016/5/13/chartex" xmlns:cx8="http://schemas.microsoft.com/office/drawing/2016/5/14/chartex" xmlns:aink="http://schemas.microsoft.com/office/drawing/2016/ink" xmlns:am3d="http://schemas.microsoft.com/office/drawing/2017/model3d" xmlns:w16cid="http://schemas.microsoft.com/office/word/2016/wordml/cid">
+          <mc:Fallback>
             <w:pict>
               <v:shape w14:anchorId="465B6E7B" id="_x0000_s1058" type="#_x0000_t202" style="position:absolute;margin-left:-79.35pt;margin-top:52.05pt;width:589.5pt;height:533.1pt;z-index:251683840;visibility:visible;mso-wrap-style:square;mso-width-percent:0;mso-height-percent:0;mso-wrap-distance-left:9pt;mso-wrap-distance-top:3.6pt;mso-wrap-distance-right:9pt;mso-wrap-distance-bottom:3.6pt;mso-position-horizontal:absolute;mso-position-horizontal-relative:margin;mso-position-vertical:absolute;mso-position-vertical-relative:text;mso-width-percent:0;mso-height-percent:0;mso-width-relative:margin;mso-height-relative:margin;v-text-anchor:top" o:gfxdata="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" fillcolor="white [3212]" stroked="f">
                 <v:textbox>
@@ -7437,7 +7432,7 @@
                                     </pic:cNvPicPr>
                                   </pic:nvPicPr>
                                   <pic:blipFill>
-                                    <a:blip r:embed="rId13">
+                                    <a:blip r:embed="rId11">
                                       <a:extLst>
                                         <a:ext uri="{28A0092B-C50C-407E-A947-70E740481C1C}">
                                           <a14:useLocalDpi xmlns:a14="http://schemas.microsoft.com/office/drawing/2010/main" val="0"/>
@@ -7522,12 +7517,12 @@
       <w:r>
         <w:br w:type="page"/>
       </w:r>
-      <w:bookmarkStart w:id="12" w:name="_Toc526516456"/>
+      <w:bookmarkStart w:id="11" w:name="_Toc526516456"/>
       <w:r>
         <w:lastRenderedPageBreak/>
         <w:t>Publications</w:t>
       </w:r>
-      <w:bookmarkEnd w:id="12"/>
+      <w:bookmarkEnd w:id="11"/>
     </w:p>
     <w:p/>
     <w:p>
@@ -7610,7 +7605,7 @@
                                           </pic:cNvPicPr>
                                         </pic:nvPicPr>
                                         <pic:blipFill>
-                                          <a:blip r:embed="rId14">
+                                          <a:blip r:embed="rId12">
                                             <a:extLst>
                                               <a:ext uri="{28A0092B-C50C-407E-A947-70E740481C1C}">
                                                 <a14:useLocalDpi xmlns:a14="http://schemas.microsoft.com/office/drawing/2010/main" val="0"/>
@@ -7659,7 +7654,7 @@
               </wp:anchor>
             </w:drawing>
           </mc:Choice>
-          <mc:Fallback xmlns:cx2="http://schemas.microsoft.com/office/drawing/2015/10/21/chartex" xmlns:cx3="http://schemas.microsoft.com/office/drawing/2016/5/9/chartex" xmlns:cx4="http://schemas.microsoft.com/office/drawing/2016/5/10/chartex" xmlns:cx5="http://schemas.microsoft.com/office/drawing/2016/5/11/chartex" xmlns:cx6="http://schemas.microsoft.com/office/drawing/2016/5/12/chartex" xmlns:cx7="http://schemas.microsoft.com/office/drawing/2016/5/13/chartex" xmlns:cx8="http://schemas.microsoft.com/office/drawing/2016/5/14/chartex" xmlns:aink="http://schemas.microsoft.com/office/drawing/2016/ink" xmlns:am3d="http://schemas.microsoft.com/office/drawing/2017/model3d" xmlns:w16cid="http://schemas.microsoft.com/office/word/2016/wordml/cid">
+          <mc:Fallback>
             <w:pict>
               <v:shape w14:anchorId="7CD4EA6B" id="_x0000_s1059" type="#_x0000_t202" style="position:absolute;margin-left:-85.75pt;margin-top:53.5pt;width:603.05pt;height:381pt;z-index:251681792;visibility:visible;mso-wrap-style:square;mso-width-percent:0;mso-height-percent:0;mso-wrap-distance-left:9pt;mso-wrap-distance-top:3.6pt;mso-wrap-distance-right:9pt;mso-wrap-distance-bottom:3.6pt;mso-position-horizontal:absolute;mso-position-horizontal-relative:margin;mso-position-vertical:absolute;mso-position-vertical-relative:text;mso-width-percent:0;mso-height-percent:0;mso-width-relative:margin;mso-height-relative:margin;v-text-anchor:top" o:gfxdata="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" fillcolor="white [3212]" stroked="f">
                 <v:textbox style="mso-fit-shape-to-text:t">
@@ -7691,7 +7686,7 @@
                                     </pic:cNvPicPr>
                                   </pic:nvPicPr>
                                   <pic:blipFill>
-                                    <a:blip r:embed="rId15">
+                                    <a:blip r:embed="rId12">
                                       <a:extLst>
                                         <a:ext uri="{28A0092B-C50C-407E-A947-70E740481C1C}">
                                           <a14:useLocalDpi xmlns:a14="http://schemas.microsoft.com/office/drawing/2010/main" val="0"/>
@@ -7751,7 +7746,7 @@
       <w:pPr>
         <w:pStyle w:val="Titre3"/>
       </w:pPr>
-      <w:bookmarkStart w:id="13" w:name="_Toc526516457"/>
+      <w:bookmarkStart w:id="12" w:name="_Toc526516457"/>
       <w:r>
         <w:lastRenderedPageBreak/>
         <w:t>Création de compte</w:t>
@@ -7759,7 +7754,7 @@
       <w:r>
         <w:t>s</w:t>
       </w:r>
-      <w:bookmarkEnd w:id="13"/>
+      <w:bookmarkEnd w:id="12"/>
     </w:p>
     <w:p/>
     <w:p>
@@ -7947,7 +7942,7 @@
                                           </pic:cNvPicPr>
                                         </pic:nvPicPr>
                                         <pic:blipFill>
-                                          <a:blip r:embed="rId16">
+                                          <a:blip r:embed="rId13">
                                             <a:extLst>
                                               <a:ext uri="{28A0092B-C50C-407E-A947-70E740481C1C}">
                                                 <a14:useLocalDpi xmlns:a14="http://schemas.microsoft.com/office/drawing/2010/main" val="0"/>
@@ -7996,7 +7991,7 @@
               </wp:anchor>
             </w:drawing>
           </mc:Choice>
-          <mc:Fallback xmlns:cx2="http://schemas.microsoft.com/office/drawing/2015/10/21/chartex" xmlns:cx3="http://schemas.microsoft.com/office/drawing/2016/5/9/chartex" xmlns:cx4="http://schemas.microsoft.com/office/drawing/2016/5/10/chartex" xmlns:cx5="http://schemas.microsoft.com/office/drawing/2016/5/11/chartex" xmlns:cx6="http://schemas.microsoft.com/office/drawing/2016/5/12/chartex" xmlns:cx7="http://schemas.microsoft.com/office/drawing/2016/5/13/chartex" xmlns:cx8="http://schemas.microsoft.com/office/drawing/2016/5/14/chartex" xmlns:aink="http://schemas.microsoft.com/office/drawing/2016/ink" xmlns:am3d="http://schemas.microsoft.com/office/drawing/2017/model3d" xmlns:w16cid="http://schemas.microsoft.com/office/word/2016/wordml/cid">
+          <mc:Fallback>
             <w:pict>
               <v:shape w14:anchorId="7CD4EA6B" id="_x0000_s1060" type="#_x0000_t202" style="position:absolute;left:0;text-align:left;margin-left:556.3pt;margin-top:35.35pt;width:607.5pt;height:441pt;z-index:251679744;visibility:visible;mso-wrap-style:square;mso-width-percent:0;mso-height-percent:0;mso-wrap-distance-left:9pt;mso-wrap-distance-top:3.6pt;mso-wrap-distance-right:9pt;mso-wrap-distance-bottom:3.6pt;mso-position-horizontal:right;mso-position-horizontal-relative:page;mso-position-vertical:absolute;mso-position-vertical-relative:text;mso-width-percent:0;mso-height-percent:0;mso-width-relative:margin;mso-height-relative:margin;v-text-anchor:top" o:gfxdata="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" fillcolor="white [3212]" stroked="f">
                 <v:textbox>
@@ -8028,7 +8023,7 @@
                                     </pic:cNvPicPr>
                                   </pic:nvPicPr>
                                   <pic:blipFill>
-                                    <a:blip r:embed="rId17">
+                                    <a:blip r:embed="rId13">
                                       <a:extLst>
                                         <a:ext uri="{28A0092B-C50C-407E-A947-70E740481C1C}">
                                           <a14:useLocalDpi xmlns:a14="http://schemas.microsoft.com/office/drawing/2010/main" val="0"/>
@@ -8082,12 +8077,12 @@
       <w:pPr>
         <w:pStyle w:val="Titre3"/>
       </w:pPr>
-      <w:bookmarkStart w:id="14" w:name="_Toc526516458"/>
+      <w:bookmarkStart w:id="13" w:name="_Toc526516458"/>
       <w:r>
         <w:lastRenderedPageBreak/>
         <w:t>Connexion</w:t>
       </w:r>
-      <w:bookmarkEnd w:id="14"/>
+      <w:bookmarkEnd w:id="13"/>
     </w:p>
     <w:p/>
     <w:p>
@@ -8243,7 +8238,7 @@
                                           </pic:cNvPicPr>
                                         </pic:nvPicPr>
                                         <pic:blipFill>
-                                          <a:blip r:embed="rId18">
+                                          <a:blip r:embed="rId14">
                                             <a:extLst>
                                               <a:ext uri="{28A0092B-C50C-407E-A947-70E740481C1C}">
                                                 <a14:useLocalDpi xmlns:a14="http://schemas.microsoft.com/office/drawing/2010/main" val="0"/>
@@ -8292,7 +8287,7 @@
               </wp:anchor>
             </w:drawing>
           </mc:Choice>
-          <mc:Fallback xmlns:cx2="http://schemas.microsoft.com/office/drawing/2015/10/21/chartex" xmlns:cx3="http://schemas.microsoft.com/office/drawing/2016/5/9/chartex" xmlns:cx4="http://schemas.microsoft.com/office/drawing/2016/5/10/chartex" xmlns:cx5="http://schemas.microsoft.com/office/drawing/2016/5/11/chartex" xmlns:cx6="http://schemas.microsoft.com/office/drawing/2016/5/12/chartex" xmlns:cx7="http://schemas.microsoft.com/office/drawing/2016/5/13/chartex" xmlns:cx8="http://schemas.microsoft.com/office/drawing/2016/5/14/chartex" xmlns:aink="http://schemas.microsoft.com/office/drawing/2016/ink" xmlns:am3d="http://schemas.microsoft.com/office/drawing/2017/model3d" xmlns:w16cid="http://schemas.microsoft.com/office/word/2016/wordml/cid">
+          <mc:Fallback>
             <w:pict>
               <v:shape w14:anchorId="7CD4EA6B" id="_x0000_s1061" type="#_x0000_t202" style="position:absolute;margin-left:-72.75pt;margin-top:19.4pt;width:586.5pt;height:400.5pt;z-index:251677696;visibility:visible;mso-wrap-style:square;mso-width-percent:0;mso-height-percent:0;mso-wrap-distance-left:9pt;mso-wrap-distance-top:3.6pt;mso-wrap-distance-right:9pt;mso-wrap-distance-bottom:3.6pt;mso-position-horizontal:absolute;mso-position-horizontal-relative:margin;mso-position-vertical:absolute;mso-position-vertical-relative:text;mso-width-percent:0;mso-height-percent:0;mso-width-relative:margin;mso-height-relative:margin;v-text-anchor:top" o:gfxdata="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" fillcolor="white [3212]" stroked="f">
                 <v:textbox>
@@ -8324,7 +8319,7 @@
                                     </pic:cNvPicPr>
                                   </pic:nvPicPr>
                                   <pic:blipFill>
-                                    <a:blip r:embed="rId19">
+                                    <a:blip r:embed="rId14">
                                       <a:extLst>
                                         <a:ext uri="{28A0092B-C50C-407E-A947-70E740481C1C}">
                                           <a14:useLocalDpi xmlns:a14="http://schemas.microsoft.com/office/drawing/2010/main" val="0"/>
@@ -8381,12 +8376,12 @@
       <w:pPr>
         <w:pStyle w:val="Titre3"/>
       </w:pPr>
-      <w:bookmarkStart w:id="15" w:name="_Toc526516459"/>
+      <w:bookmarkStart w:id="14" w:name="_Toc526516459"/>
       <w:r>
         <w:lastRenderedPageBreak/>
         <w:t>Formulaire de contact</w:t>
       </w:r>
-      <w:bookmarkEnd w:id="15"/>
+      <w:bookmarkEnd w:id="14"/>
     </w:p>
     <w:p/>
     <w:p>
@@ -8488,8 +8483,8 @@
                                   <v:path o:extrusionok="f" gradientshapeok="t" o:connecttype="rect"/>
                                   <o:lock v:ext="edit" aspectratio="t"/>
                                 </v:shapetype>
-                                <v:shape id="_x0000_i1026" type="#_x0000_t75" style="width:574.75pt;height:366.95pt">
-                                  <v:imagedata r:id="rId20" o:title="me_contacter"/>
+                                <v:shape id="_x0000_i1026" type="#_x0000_t75" style="width:574.5pt;height:366.75pt">
+                                  <v:imagedata r:id="rId15" o:title="me_contacter"/>
                                 </v:shape>
                               </w:pict>
                             </w:r>
@@ -8511,7 +8506,7 @@
               </wp:anchor>
             </w:drawing>
           </mc:Choice>
-          <mc:Fallback xmlns:cx2="http://schemas.microsoft.com/office/drawing/2015/10/21/chartex" xmlns:cx3="http://schemas.microsoft.com/office/drawing/2016/5/9/chartex" xmlns:cx4="http://schemas.microsoft.com/office/drawing/2016/5/10/chartex" xmlns:cx5="http://schemas.microsoft.com/office/drawing/2016/5/11/chartex" xmlns:cx6="http://schemas.microsoft.com/office/drawing/2016/5/12/chartex" xmlns:cx7="http://schemas.microsoft.com/office/drawing/2016/5/13/chartex" xmlns:cx8="http://schemas.microsoft.com/office/drawing/2016/5/14/chartex" xmlns:aink="http://schemas.microsoft.com/office/drawing/2016/ink" xmlns:am3d="http://schemas.microsoft.com/office/drawing/2017/model3d" xmlns:w16cid="http://schemas.microsoft.com/office/word/2016/wordml/cid">
+          <mc:Fallback>
             <w:pict>
               <v:shape w14:anchorId="2A7067F5" id="_x0000_s1062" type="#_x0000_t202" style="position:absolute;margin-left:-80.3pt;margin-top:30.8pt;width:593.25pt;height:381pt;z-index:251675648;visibility:visible;mso-wrap-style:square;mso-width-percent:0;mso-height-percent:0;mso-wrap-distance-left:9pt;mso-wrap-distance-top:3.6pt;mso-wrap-distance-right:9pt;mso-wrap-distance-bottom:3.6pt;mso-position-horizontal:absolute;mso-position-horizontal-relative:margin;mso-position-vertical:absolute;mso-position-vertical-relative:text;mso-width-percent:0;mso-height-percent:0;mso-width-relative:margin;mso-height-relative:margin;v-text-anchor:top" o:gfxdata="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" fillcolor="white [3212]" stroked="f">
                 <v:textbox style="mso-fit-shape-to-text:t">
@@ -8519,8 +8514,8 @@
                     <w:p>
                       <w:r>
                         <w:pict>
-                          <v:shape id="_x0000_i1026" type="#_x0000_t75" style="width:575.15pt;height:366.7pt">
-                            <v:imagedata r:id="rId21" o:title="me_contacter"/>
+                          <v:shape id="_x0000_i1026" type="#_x0000_t75" style="width:574.5pt;height:366.75pt">
+                            <v:imagedata r:id="rId15" o:title="me_contacter"/>
                           </v:shape>
                         </w:pict>
                       </w:r>
@@ -8541,12 +8536,12 @@
       <w:pPr>
         <w:pStyle w:val="Titre3"/>
       </w:pPr>
-      <w:bookmarkStart w:id="16" w:name="_Toc526516460"/>
+      <w:bookmarkStart w:id="15" w:name="_Toc526516460"/>
       <w:r>
         <w:lastRenderedPageBreak/>
         <w:t>Formulaire de prise de rendez-vous</w:t>
       </w:r>
-      <w:bookmarkEnd w:id="16"/>
+      <w:bookmarkEnd w:id="15"/>
     </w:p>
     <w:p/>
     <w:p>
@@ -8596,7 +8591,7 @@
                     </pic:cNvPicPr>
                   </pic:nvPicPr>
                   <pic:blipFill>
-                    <a:blip r:embed="rId22">
+                    <a:blip r:embed="rId16">
                       <a:extLst>
                         <a:ext uri="{28A0092B-C50C-407E-A947-70E740481C1C}">
                           <a14:useLocalDpi xmlns:a14="http://schemas.microsoft.com/office/drawing/2010/main" val="0"/>
@@ -8646,12 +8641,12 @@
       <w:pPr>
         <w:pStyle w:val="Titre3"/>
       </w:pPr>
-      <w:bookmarkStart w:id="17" w:name="_Toc526516461"/>
+      <w:bookmarkStart w:id="16" w:name="_Toc526516461"/>
       <w:r>
         <w:lastRenderedPageBreak/>
         <w:t>Gestions des utilisateurs</w:t>
       </w:r>
-      <w:bookmarkEnd w:id="17"/>
+      <w:bookmarkEnd w:id="16"/>
     </w:p>
     <w:p/>
     <w:p>
@@ -8730,7 +8725,7 @@
                     <pic:cNvPicPr/>
                   </pic:nvPicPr>
                   <pic:blipFill>
-                    <a:blip r:embed="rId23" cstate="print">
+                    <a:blip r:embed="rId17" cstate="print">
                       <a:extLst>
                         <a:ext uri="{28A0092B-C50C-407E-A947-70E740481C1C}">
                           <a14:useLocalDpi xmlns:a14="http://schemas.microsoft.com/office/drawing/2010/main" val="0"/>
@@ -8783,12 +8778,12 @@
       <w:pPr>
         <w:pStyle w:val="Titre3"/>
       </w:pPr>
-      <w:bookmarkStart w:id="18" w:name="_Toc526516462"/>
+      <w:bookmarkStart w:id="17" w:name="_Toc526516462"/>
       <w:r>
         <w:lastRenderedPageBreak/>
         <w:t>Gestions des documents</w:t>
       </w:r>
-      <w:bookmarkEnd w:id="18"/>
+      <w:bookmarkEnd w:id="17"/>
     </w:p>
     <w:p/>
     <w:p>
@@ -8808,7 +8803,13 @@
         <w:t xml:space="preserve">s </w:t>
       </w:r>
       <w:r>
-        <w:t>à tous les utilisateurs. On peut</w:t>
+        <w:t>à tou</w:t>
+      </w:r>
+      <w:r>
+        <w:t>t</w:t>
+      </w:r>
+      <w:r>
+        <w:t xml:space="preserve"> les utilisateurs. On peut</w:t>
       </w:r>
       <w:r>
         <w:t xml:space="preserve"> aussi créer</w:t>
@@ -8817,7 +8818,12 @@
         <w:t xml:space="preserve"> ou suppri</w:t>
       </w:r>
       <w:r>
-        <w:t>mer des catégories (que l’on pourra associer aux documents)</w:t>
+        <w:t>m</w:t>
+      </w:r>
+      <w:bookmarkStart w:id="18" w:name="_GoBack"/>
+      <w:bookmarkEnd w:id="18"/>
+      <w:r>
+        <w:t>er des catégories (que l’on pourra associer aux documents)</w:t>
       </w:r>
       <w:r>
         <w:t>.</w:t>
@@ -8875,7 +8881,7 @@
                     </pic:cNvPicPr>
                   </pic:nvPicPr>
                   <pic:blipFill>
-                    <a:blip r:embed="rId24" cstate="print">
+                    <a:blip r:embed="rId18" cstate="print">
                       <a:extLst>
                         <a:ext uri="{28A0092B-C50C-407E-A947-70E740481C1C}">
                           <a14:useLocalDpi xmlns:a14="http://schemas.microsoft.com/office/drawing/2010/main" val="0"/>
@@ -9011,7 +9017,7 @@
                                           </pic:cNvPicPr>
                                         </pic:nvPicPr>
                                         <pic:blipFill>
-                                          <a:blip r:embed="rId25" cstate="print">
+                                          <a:blip r:embed="rId19" cstate="print">
                                             <a:extLst>
                                               <a:ext uri="{28A0092B-C50C-407E-A947-70E740481C1C}">
                                                 <a14:useLocalDpi xmlns:a14="http://schemas.microsoft.com/office/drawing/2010/main" val="0"/>
@@ -9060,9 +9066,9 @@
               </wp:anchor>
             </w:drawing>
           </mc:Choice>
-          <mc:Fallback xmlns:cx2="http://schemas.microsoft.com/office/drawing/2015/10/21/chartex" xmlns:cx3="http://schemas.microsoft.com/office/drawing/2016/5/9/chartex" xmlns:cx4="http://schemas.microsoft.com/office/drawing/2016/5/10/chartex" xmlns:cx5="http://schemas.microsoft.com/office/drawing/2016/5/11/chartex" xmlns:cx6="http://schemas.microsoft.com/office/drawing/2016/5/12/chartex" xmlns:cx7="http://schemas.microsoft.com/office/drawing/2016/5/13/chartex" xmlns:cx8="http://schemas.microsoft.com/office/drawing/2016/5/14/chartex" xmlns:aink="http://schemas.microsoft.com/office/drawing/2016/ink" xmlns:am3d="http://schemas.microsoft.com/office/drawing/2017/model3d" xmlns:w16cid="http://schemas.microsoft.com/office/word/2016/wordml/cid">
+          <mc:Fallback>
             <w:pict>
-              <v:shape w14:anchorId="0A7876BB" id="_x0000_s1066" type="#_x0000_t202" style="position:absolute;margin-left:0;margin-top:48.5pt;width:609.45pt;height:381pt;z-index:251669504;visibility:visible;mso-wrap-style:square;mso-width-percent:0;mso-height-percent:0;mso-wrap-distance-left:9pt;mso-wrap-distance-top:3.6pt;mso-wrap-distance-right:9pt;mso-wrap-distance-bottom:3.6pt;mso-position-horizontal:left;mso-position-horizontal-relative:page;mso-position-vertical:absolute;mso-position-vertical-relative:text;mso-width-percent:0;mso-height-percent:0;mso-width-relative:margin;mso-height-relative:margin;v-text-anchor:top" o:gfxdata="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" stroked="f">
+              <v:shape w14:anchorId="0A7876BB" id="_x0000_s1063" type="#_x0000_t202" style="position:absolute;margin-left:0;margin-top:48.5pt;width:609.45pt;height:381pt;z-index:251669504;visibility:visible;mso-wrap-style:square;mso-width-percent:0;mso-height-percent:0;mso-wrap-distance-left:9pt;mso-wrap-distance-top:3.6pt;mso-wrap-distance-right:9pt;mso-wrap-distance-bottom:3.6pt;mso-position-horizontal:left;mso-position-horizontal-relative:page;mso-position-vertical:absolute;mso-position-vertical-relative:text;mso-width-percent:0;mso-height-percent:0;mso-width-relative:margin;mso-height-relative:margin;v-text-anchor:top" o:gfxdata="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" stroked="f">
                 <v:textbox>
                   <w:txbxContent>
                     <w:p>
@@ -9092,7 +9098,7 @@
                                     </pic:cNvPicPr>
                                   </pic:nvPicPr>
                                   <pic:blipFill>
-                                    <a:blip r:embed="rId26" cstate="print">
+                                    <a:blip r:embed="rId19" cstate="print">
                                       <a:extLst>
                                         <a:ext uri="{28A0092B-C50C-407E-A947-70E740481C1C}">
                                           <a14:useLocalDpi xmlns:a14="http://schemas.microsoft.com/office/drawing/2010/main" val="0"/>
@@ -9256,7 +9262,7 @@
                                           </pic:cNvPicPr>
                                         </pic:nvPicPr>
                                         <pic:blipFill>
-                                          <a:blip r:embed="rId27">
+                                          <a:blip r:embed="rId20">
                                             <a:extLst>
                                               <a:ext uri="{28A0092B-C50C-407E-A947-70E740481C1C}">
                                                 <a14:useLocalDpi xmlns:a14="http://schemas.microsoft.com/office/drawing/2010/main" val="0"/>
@@ -9305,9 +9311,9 @@
               </wp:anchor>
             </w:drawing>
           </mc:Choice>
-          <mc:Fallback xmlns:cx2="http://schemas.microsoft.com/office/drawing/2015/10/21/chartex" xmlns:cx3="http://schemas.microsoft.com/office/drawing/2016/5/9/chartex" xmlns:cx4="http://schemas.microsoft.com/office/drawing/2016/5/10/chartex" xmlns:cx5="http://schemas.microsoft.com/office/drawing/2016/5/11/chartex" xmlns:cx6="http://schemas.microsoft.com/office/drawing/2016/5/12/chartex" xmlns:cx7="http://schemas.microsoft.com/office/drawing/2016/5/13/chartex" xmlns:cx8="http://schemas.microsoft.com/office/drawing/2016/5/14/chartex" xmlns:aink="http://schemas.microsoft.com/office/drawing/2016/ink" xmlns:am3d="http://schemas.microsoft.com/office/drawing/2017/model3d" xmlns:w16cid="http://schemas.microsoft.com/office/word/2016/wordml/cid">
+          <mc:Fallback>
             <w:pict>
-              <v:shape w14:anchorId="4F2F79E6" id="_x0000_s1067" type="#_x0000_t202" style="position:absolute;margin-left:6.75pt;margin-top:52.5pt;width:599.25pt;height:381pt;z-index:251692032;visibility:visible;mso-wrap-style:square;mso-width-percent:0;mso-height-percent:0;mso-wrap-distance-left:9pt;mso-wrap-distance-top:3.6pt;mso-wrap-distance-right:9pt;mso-wrap-distance-bottom:3.6pt;mso-position-horizontal:absolute;mso-position-horizontal-relative:page;mso-position-vertical:absolute;mso-position-vertical-relative:text;mso-width-percent:0;mso-height-percent:0;mso-width-relative:margin;mso-height-relative:margin;v-text-anchor:top" o:gfxdata="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" stroked="f">
+              <v:shape w14:anchorId="4F2F79E6" id="_x0000_s1064" type="#_x0000_t202" style="position:absolute;margin-left:6.75pt;margin-top:52.5pt;width:599.25pt;height:381pt;z-index:251692032;visibility:visible;mso-wrap-style:square;mso-width-percent:0;mso-height-percent:0;mso-wrap-distance-left:9pt;mso-wrap-distance-top:3.6pt;mso-wrap-distance-right:9pt;mso-wrap-distance-bottom:3.6pt;mso-position-horizontal:absolute;mso-position-horizontal-relative:page;mso-position-vertical:absolute;mso-position-vertical-relative:text;mso-width-percent:0;mso-height-percent:0;mso-width-relative:margin;mso-height-relative:margin;v-text-anchor:top" o:gfxdata="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" stroked="f">
                 <v:textbox style="mso-fit-shape-to-text:t">
                   <w:txbxContent>
                     <w:p>
@@ -9337,7 +9343,7 @@
                                     </pic:cNvPicPr>
                                   </pic:nvPicPr>
                                   <pic:blipFill>
-                                    <a:blip r:embed="rId28">
+                                    <a:blip r:embed="rId20">
                                       <a:extLst>
                                         <a:ext uri="{28A0092B-C50C-407E-A947-70E740481C1C}">
                                           <a14:useLocalDpi xmlns:a14="http://schemas.microsoft.com/office/drawing/2010/main" val="0"/>
@@ -9524,8 +9530,8 @@
                                 <w:lang w:eastAsia="fr-CA"/>
                               </w:rPr>
                               <w:pict>
-                                <v:shape id="_x0000_i1028" type="#_x0000_t75" style="width:581pt;height:325.6pt">
-                                  <v:imagedata r:id="rId29" o:title="gestionContactsV2"/>
+                                <v:shape id="_x0000_i1028" type="#_x0000_t75" style="width:581.25pt;height:325.5pt">
+                                  <v:imagedata r:id="rId21" o:title="gestionContactsV2"/>
                                 </v:shape>
                               </w:pict>
                             </w:r>
@@ -9547,9 +9553,9 @@
               </wp:anchor>
             </w:drawing>
           </mc:Choice>
-          <mc:Fallback xmlns:cx2="http://schemas.microsoft.com/office/drawing/2015/10/21/chartex" xmlns:cx3="http://schemas.microsoft.com/office/drawing/2016/5/9/chartex" xmlns:cx4="http://schemas.microsoft.com/office/drawing/2016/5/10/chartex" xmlns:cx5="http://schemas.microsoft.com/office/drawing/2016/5/11/chartex" xmlns:cx6="http://schemas.microsoft.com/office/drawing/2016/5/12/chartex" xmlns:cx7="http://schemas.microsoft.com/office/drawing/2016/5/13/chartex" xmlns:cx8="http://schemas.microsoft.com/office/drawing/2016/5/14/chartex" xmlns:aink="http://schemas.microsoft.com/office/drawing/2016/ink" xmlns:am3d="http://schemas.microsoft.com/office/drawing/2017/model3d" xmlns:w16cid="http://schemas.microsoft.com/office/word/2016/wordml/cid">
+          <mc:Fallback>
             <w:pict>
-              <v:shape w14:anchorId="5B38FA96" id="_x0000_s1068" type="#_x0000_t202" style="position:absolute;margin-left:8.95pt;margin-top:26.3pt;width:596.25pt;height:381pt;z-index:251673600;visibility:visible;mso-wrap-style:square;mso-width-percent:0;mso-height-percent:0;mso-wrap-distance-left:9pt;mso-wrap-distance-top:3.6pt;mso-wrap-distance-right:9pt;mso-wrap-distance-bottom:3.6pt;mso-position-horizontal:absolute;mso-position-horizontal-relative:page;mso-position-vertical:absolute;mso-position-vertical-relative:text;mso-width-percent:0;mso-height-percent:0;mso-width-relative:margin;mso-height-relative:margin;v-text-anchor:top" o:gfxdata="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" stroked="f">
+              <v:shape w14:anchorId="5B38FA96" id="_x0000_s1065" type="#_x0000_t202" style="position:absolute;margin-left:8.95pt;margin-top:26.3pt;width:596.25pt;height:381pt;z-index:251673600;visibility:visible;mso-wrap-style:square;mso-width-percent:0;mso-height-percent:0;mso-wrap-distance-left:9pt;mso-wrap-distance-top:3.6pt;mso-wrap-distance-right:9pt;mso-wrap-distance-bottom:3.6pt;mso-position-horizontal:absolute;mso-position-horizontal-relative:page;mso-position-vertical:absolute;mso-position-vertical-relative:text;mso-width-percent:0;mso-height-percent:0;mso-width-relative:margin;mso-height-relative:margin;v-text-anchor:top" o:gfxdata="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" stroked="f">
                 <v:textbox style="mso-fit-shape-to-text:t">
                   <w:txbxContent>
                     <w:p>
@@ -9559,8 +9565,8 @@
                           <w:lang w:eastAsia="fr-CA"/>
                         </w:rPr>
                         <w:pict>
-                          <v:shape id="_x0000_i1028" type="#_x0000_t75" style="width:581pt;height:325.65pt">
-                            <v:imagedata r:id="rId30" o:title="gestionContactsV2"/>
+                          <v:shape id="_x0000_i1028" type="#_x0000_t75" style="width:581.25pt;height:325.5pt">
+                            <v:imagedata r:id="rId21" o:title="gestionContactsV2"/>
                           </v:shape>
                         </w:pict>
                       </w:r>
@@ -9660,8 +9666,8 @@
                             </w:pPr>
                             <w:r>
                               <w:pict>
-                                <v:shape id="_x0000_i1030" type="#_x0000_t75" style="width:575.15pt;height:325.6pt">
-                                  <v:imagedata r:id="rId31" o:title="gestionModules"/>
+                                <v:shape id="_x0000_i1030" type="#_x0000_t75" style="width:575.25pt;height:325.5pt">
+                                  <v:imagedata r:id="rId22" o:title="gestionModules"/>
                                 </v:shape>
                               </w:pict>
                             </w:r>
@@ -9683,9 +9689,9 @@
               </wp:anchor>
             </w:drawing>
           </mc:Choice>
-          <mc:Fallback xmlns:cx2="http://schemas.microsoft.com/office/drawing/2015/10/21/chartex" xmlns:cx3="http://schemas.microsoft.com/office/drawing/2016/5/9/chartex" xmlns:cx4="http://schemas.microsoft.com/office/drawing/2016/5/10/chartex" xmlns:cx5="http://schemas.microsoft.com/office/drawing/2016/5/11/chartex" xmlns:cx6="http://schemas.microsoft.com/office/drawing/2016/5/12/chartex" xmlns:cx7="http://schemas.microsoft.com/office/drawing/2016/5/13/chartex" xmlns:cx8="http://schemas.microsoft.com/office/drawing/2016/5/14/chartex" xmlns:aink="http://schemas.microsoft.com/office/drawing/2016/ink" xmlns:am3d="http://schemas.microsoft.com/office/drawing/2017/model3d" xmlns:w16cid="http://schemas.microsoft.com/office/word/2016/wordml/cid">
+          <mc:Fallback>
             <w:pict>
-              <v:shape w14:anchorId="0A7876BB" id="_x0000_s1069" type="#_x0000_t202" style="position:absolute;margin-left:1.4pt;margin-top:68.45pt;width:608.75pt;height:381pt;z-index:251671552;visibility:visible;mso-wrap-style:square;mso-width-percent:0;mso-height-percent:0;mso-wrap-distance-left:9pt;mso-wrap-distance-top:3.6pt;mso-wrap-distance-right:9pt;mso-wrap-distance-bottom:3.6pt;mso-position-horizontal:absolute;mso-position-horizontal-relative:page;mso-position-vertical:absolute;mso-position-vertical-relative:text;mso-width-percent:0;mso-height-percent:0;mso-width-relative:margin;mso-height-relative:margin;v-text-anchor:top" o:gfxdata="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" stroked="f">
+              <v:shape w14:anchorId="0A7876BB" id="_x0000_s1066" type="#_x0000_t202" style="position:absolute;margin-left:1.4pt;margin-top:68.45pt;width:608.75pt;height:381pt;z-index:251671552;visibility:visible;mso-wrap-style:square;mso-width-percent:0;mso-height-percent:0;mso-wrap-distance-left:9pt;mso-wrap-distance-top:3.6pt;mso-wrap-distance-right:9pt;mso-wrap-distance-bottom:3.6pt;mso-position-horizontal:absolute;mso-position-horizontal-relative:page;mso-position-vertical:absolute;mso-position-vertical-relative:text;mso-width-percent:0;mso-height-percent:0;mso-width-relative:margin;mso-height-relative:margin;v-text-anchor:top" o:gfxdata="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" stroked="f">
                 <v:textbox style="mso-fit-shape-to-text:t">
                   <w:txbxContent>
                     <w:p>
@@ -9694,8 +9700,8 @@
                       </w:pPr>
                       <w:r>
                         <w:pict>
-                          <v:shape id="_x0000_i1030" type="#_x0000_t75" style="width:575.15pt;height:325.65pt">
-                            <v:imagedata r:id="rId32" o:title="gestionModules"/>
+                          <v:shape id="_x0000_i1030" type="#_x0000_t75" style="width:575.25pt;height:325.5pt">
+                            <v:imagedata r:id="rId22" o:title="gestionModules"/>
                           </v:shape>
                         </w:pict>
                       </w:r>
@@ -9810,7 +9816,7 @@
                                           <pic:cNvPicPr/>
                                         </pic:nvPicPr>
                                         <pic:blipFill>
-                                          <a:blip r:embed="rId33"/>
+                                          <a:blip r:embed="rId23"/>
                                           <a:stretch>
                                             <a:fillRect/>
                                           </a:stretch>
@@ -9848,9 +9854,9 @@
               </wp:anchor>
             </w:drawing>
           </mc:Choice>
-          <mc:Fallback xmlns:cx2="http://schemas.microsoft.com/office/drawing/2015/10/21/chartex" xmlns:cx3="http://schemas.microsoft.com/office/drawing/2016/5/9/chartex" xmlns:cx4="http://schemas.microsoft.com/office/drawing/2016/5/10/chartex" xmlns:cx5="http://schemas.microsoft.com/office/drawing/2016/5/11/chartex" xmlns:cx6="http://schemas.microsoft.com/office/drawing/2016/5/12/chartex" xmlns:cx7="http://schemas.microsoft.com/office/drawing/2016/5/13/chartex" xmlns:cx8="http://schemas.microsoft.com/office/drawing/2016/5/14/chartex" xmlns:aink="http://schemas.microsoft.com/office/drawing/2016/ink" xmlns:am3d="http://schemas.microsoft.com/office/drawing/2017/model3d" xmlns:w16cid="http://schemas.microsoft.com/office/word/2016/wordml/cid">
+          <mc:Fallback>
             <w:pict>
-              <v:shape w14:anchorId="14F0FDD7" id="_x0000_s1070" type="#_x0000_t202" style="position:absolute;margin-left:8.25pt;margin-top:29.75pt;width:591pt;height:381pt;z-index:251687936;visibility:visible;mso-wrap-style:square;mso-width-percent:0;mso-height-percent:0;mso-wrap-distance-left:9pt;mso-wrap-distance-top:3.6pt;mso-wrap-distance-right:9pt;mso-wrap-distance-bottom:3.6pt;mso-position-horizontal:absolute;mso-position-horizontal-relative:page;mso-position-vertical:absolute;mso-position-vertical-relative:text;mso-width-percent:0;mso-height-percent:0;mso-width-relative:margin;mso-height-relative:margin;v-text-anchor:top" o:gfxdata="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" stroked="f">
+              <v:shape w14:anchorId="14F0FDD7" id="_x0000_s1067" type="#_x0000_t202" style="position:absolute;margin-left:8.25pt;margin-top:29.75pt;width:591pt;height:381pt;z-index:251687936;visibility:visible;mso-wrap-style:square;mso-width-percent:0;mso-height-percent:0;mso-wrap-distance-left:9pt;mso-wrap-distance-top:3.6pt;mso-wrap-distance-right:9pt;mso-wrap-distance-bottom:3.6pt;mso-position-horizontal:absolute;mso-position-horizontal-relative:page;mso-position-vertical:absolute;mso-position-vertical-relative:text;mso-width-percent:0;mso-height-percent:0;mso-width-relative:margin;mso-height-relative:margin;v-text-anchor:top" o:gfxdata="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" stroked="f">
                 <v:textbox style="mso-fit-shape-to-text:t">
                   <w:txbxContent>
                     <w:p>
@@ -9875,7 +9881,7 @@
                                     <pic:cNvPicPr/>
                                   </pic:nvPicPr>
                                   <pic:blipFill>
-                                    <a:blip r:embed="rId34"/>
+                                    <a:blip r:embed="rId23"/>
                                     <a:stretch>
                                       <a:fillRect/>
                                     </a:stretch>
@@ -9996,7 +10002,7 @@
                                           <pic:cNvPicPr/>
                                         </pic:nvPicPr>
                                         <pic:blipFill>
-                                          <a:blip r:embed="rId35"/>
+                                          <a:blip r:embed="rId24"/>
                                           <a:stretch>
                                             <a:fillRect/>
                                           </a:stretch>
@@ -10034,9 +10040,9 @@
               </wp:anchor>
             </w:drawing>
           </mc:Choice>
-          <mc:Fallback xmlns:cx2="http://schemas.microsoft.com/office/drawing/2015/10/21/chartex" xmlns:cx3="http://schemas.microsoft.com/office/drawing/2016/5/9/chartex" xmlns:cx4="http://schemas.microsoft.com/office/drawing/2016/5/10/chartex" xmlns:cx5="http://schemas.microsoft.com/office/drawing/2016/5/11/chartex" xmlns:cx6="http://schemas.microsoft.com/office/drawing/2016/5/12/chartex" xmlns:cx7="http://schemas.microsoft.com/office/drawing/2016/5/13/chartex" xmlns:cx8="http://schemas.microsoft.com/office/drawing/2016/5/14/chartex" xmlns:aink="http://schemas.microsoft.com/office/drawing/2016/ink" xmlns:am3d="http://schemas.microsoft.com/office/drawing/2017/model3d" xmlns:w16cid="http://schemas.microsoft.com/office/word/2016/wordml/cid">
+          <mc:Fallback>
             <w:pict>
-              <v:shape w14:anchorId="48B865A6" id="_x0000_s1071" type="#_x0000_t202" style="position:absolute;margin-left:559pt;margin-top:38.25pt;width:610.2pt;height:381pt;z-index:251689984;visibility:visible;mso-wrap-style:square;mso-width-percent:0;mso-height-percent:0;mso-wrap-distance-left:9pt;mso-wrap-distance-top:3.6pt;mso-wrap-distance-right:9pt;mso-wrap-distance-bottom:3.6pt;mso-position-horizontal:right;mso-position-horizontal-relative:page;mso-position-vertical:absolute;mso-position-vertical-relative:text;mso-width-percent:0;mso-height-percent:0;mso-width-relative:margin;mso-height-relative:margin;v-text-anchor:top" o:gfxdata="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" stroked="f">
+              <v:shape w14:anchorId="48B865A6" id="_x0000_s1068" type="#_x0000_t202" style="position:absolute;margin-left:559pt;margin-top:38.25pt;width:610.2pt;height:381pt;z-index:251689984;visibility:visible;mso-wrap-style:square;mso-width-percent:0;mso-height-percent:0;mso-wrap-distance-left:9pt;mso-wrap-distance-top:3.6pt;mso-wrap-distance-right:9pt;mso-wrap-distance-bottom:3.6pt;mso-position-horizontal:right;mso-position-horizontal-relative:page;mso-position-vertical:absolute;mso-position-vertical-relative:text;mso-width-percent:0;mso-height-percent:0;mso-width-relative:margin;mso-height-relative:margin;v-text-anchor:top" o:gfxdata="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" stroked="f">
                 <v:textbox style="mso-fit-shape-to-text:t">
                   <w:txbxContent>
                     <w:p>
@@ -10064,7 +10070,7 @@
                                     <pic:cNvPicPr/>
                                   </pic:nvPicPr>
                                   <pic:blipFill>
-                                    <a:blip r:embed="rId36"/>
+                                    <a:blip r:embed="rId24"/>
                                     <a:stretch>
                                       <a:fillRect/>
                                     </a:stretch>
@@ -11746,12 +11752,12 @@
     </w:p>
     <w:p/>
     <w:sectPr>
-      <w:headerReference w:type="even" r:id="rId37"/>
-      <w:headerReference w:type="default" r:id="rId38"/>
-      <w:footerReference w:type="even" r:id="rId39"/>
-      <w:footerReference w:type="default" r:id="rId40"/>
-      <w:headerReference w:type="first" r:id="rId41"/>
-      <w:footerReference w:type="first" r:id="rId42"/>
+      <w:headerReference w:type="even" r:id="rId25"/>
+      <w:headerReference w:type="default" r:id="rId26"/>
+      <w:footerReference w:type="even" r:id="rId27"/>
+      <w:footerReference w:type="default" r:id="rId28"/>
+      <w:headerReference w:type="first" r:id="rId29"/>
+      <w:footerReference w:type="first" r:id="rId30"/>
       <w:pgSz w:w="12240" w:h="15840"/>
       <w:pgMar w:top="1440" w:right="1800" w:bottom="1440" w:left="1800" w:header="708" w:footer="708" w:gutter="0"/>
       <w:pgNumType w:start="0" w:chapStyle="1"/>
@@ -11764,7 +11770,7 @@
 </file>
 
 <file path=word/endnotes.xml><?xml version="1.0" encoding="utf-8"?>
-<w:endnotes xmlns:wpc="http://schemas.microsoft.com/office/word/2010/wordprocessingCanvas" xmlns:cx="http://schemas.microsoft.com/office/drawing/2014/chartex" xmlns:cx1="http://schemas.microsoft.com/office/drawing/2015/9/8/chartex" xmlns:mc="http://schemas.openxmlformats.org/markup-compatibility/2006" xmlns:o="urn:schemas-microsoft-com:office:office" xmlns:r="http://schemas.openxmlformats.org/officeDocument/2006/relationships" xmlns:m="http://schemas.openxmlformats.org/officeDocument/2006/math" xmlns:v="urn:schemas-microsoft-com:vml" xmlns:wp14="http://schemas.microsoft.com/office/word/2010/wordprocessingDrawing" xmlns:wp="http://schemas.openxmlformats.org/drawingml/2006/wordprocessingDrawing" xmlns:w10="urn:schemas-microsoft-com:office:word" xmlns:w="http://schemas.openxmlformats.org/wordprocessingml/2006/main" xmlns:w14="http://schemas.microsoft.com/office/word/2010/wordml" xmlns:w15="http://schemas.microsoft.com/office/word/2012/wordml" xmlns:w16se="http://schemas.microsoft.com/office/word/2015/wordml/symex" xmlns:wpg="http://schemas.microsoft.com/office/word/2010/wordprocessingGroup" xmlns:wpi="http://schemas.microsoft.com/office/word/2010/wordprocessingInk" xmlns:wne="http://schemas.microsoft.com/office/word/2006/wordml" xmlns:wps="http://schemas.microsoft.com/office/word/2010/wordprocessingShape" mc:Ignorable="w14 w15 w16se wp14">
+<w:endnotes xmlns:wpc="http://schemas.microsoft.com/office/word/2010/wordprocessingCanvas" xmlns:cx="http://schemas.microsoft.com/office/drawing/2014/chartex" xmlns:cx1="http://schemas.microsoft.com/office/drawing/2015/9/8/chartex" xmlns:cx2="http://schemas.microsoft.com/office/drawing/2015/10/21/chartex" xmlns:cx3="http://schemas.microsoft.com/office/drawing/2016/5/9/chartex" xmlns:cx4="http://schemas.microsoft.com/office/drawing/2016/5/10/chartex" xmlns:cx5="http://schemas.microsoft.com/office/drawing/2016/5/11/chartex" xmlns:cx6="http://schemas.microsoft.com/office/drawing/2016/5/12/chartex" xmlns:cx7="http://schemas.microsoft.com/office/drawing/2016/5/13/chartex" xmlns:cx8="http://schemas.microsoft.com/office/drawing/2016/5/14/chartex" xmlns:mc="http://schemas.openxmlformats.org/markup-compatibility/2006" xmlns:aink="http://schemas.microsoft.com/office/drawing/2016/ink" xmlns:am3d="http://schemas.microsoft.com/office/drawing/2017/model3d" xmlns:o="urn:schemas-microsoft-com:office:office" xmlns:r="http://schemas.openxmlformats.org/officeDocument/2006/relationships" xmlns:m="http://schemas.openxmlformats.org/officeDocument/2006/math" xmlns:v="urn:schemas-microsoft-com:vml" xmlns:wp14="http://schemas.microsoft.com/office/word/2010/wordprocessingDrawing" xmlns:wp="http://schemas.openxmlformats.org/drawingml/2006/wordprocessingDrawing" xmlns:w10="urn:schemas-microsoft-com:office:word" xmlns:w="http://schemas.openxmlformats.org/wordprocessingml/2006/main" xmlns:w14="http://schemas.microsoft.com/office/word/2010/wordml" xmlns:w15="http://schemas.microsoft.com/office/word/2012/wordml" xmlns:w16cid="http://schemas.microsoft.com/office/word/2016/wordml/cid" xmlns:w16se="http://schemas.microsoft.com/office/word/2015/wordml/symex" xmlns:wpg="http://schemas.microsoft.com/office/word/2010/wordprocessingGroup" xmlns:wpi="http://schemas.microsoft.com/office/word/2010/wordprocessingInk" xmlns:wne="http://schemas.microsoft.com/office/word/2006/wordml" xmlns:wps="http://schemas.microsoft.com/office/word/2010/wordprocessingShape" mc:Ignorable="w14 w15 w16se w16cid wp14">
   <w:endnote w:type="separator" w:id="-1">
     <w:p>
       <w:pPr>
@@ -11789,7 +11795,7 @@
 </file>
 
 <file path=word/footer1.xml><?xml version="1.0" encoding="utf-8"?>
-<w:ftr xmlns:wpc="http://schemas.microsoft.com/office/word/2010/wordprocessingCanvas" xmlns:cx="http://schemas.microsoft.com/office/drawing/2014/chartex" xmlns:cx1="http://schemas.microsoft.com/office/drawing/2015/9/8/chartex" xmlns:mc="http://schemas.openxmlformats.org/markup-compatibility/2006" xmlns:o="urn:schemas-microsoft-com:office:office" xmlns:r="http://schemas.openxmlformats.org/officeDocument/2006/relationships" xmlns:m="http://schemas.openxmlformats.org/officeDocument/2006/math" xmlns:v="urn:schemas-microsoft-com:vml" xmlns:wp14="http://schemas.microsoft.com/office/word/2010/wordprocessingDrawing" xmlns:wp="http://schemas.openxmlformats.org/drawingml/2006/wordprocessingDrawing" xmlns:w10="urn:schemas-microsoft-com:office:word" xmlns:w="http://schemas.openxmlformats.org/wordprocessingml/2006/main" xmlns:w14="http://schemas.microsoft.com/office/word/2010/wordml" xmlns:w15="http://schemas.microsoft.com/office/word/2012/wordml" xmlns:w16se="http://schemas.microsoft.com/office/word/2015/wordml/symex" xmlns:wpg="http://schemas.microsoft.com/office/word/2010/wordprocessingGroup" xmlns:wpi="http://schemas.microsoft.com/office/word/2010/wordprocessingInk" xmlns:wne="http://schemas.microsoft.com/office/word/2006/wordml" xmlns:wps="http://schemas.microsoft.com/office/word/2010/wordprocessingShape" mc:Ignorable="w14 w15 w16se wp14">
+<w:ftr xmlns:wpc="http://schemas.microsoft.com/office/word/2010/wordprocessingCanvas" xmlns:cx="http://schemas.microsoft.com/office/drawing/2014/chartex" xmlns:cx1="http://schemas.microsoft.com/office/drawing/2015/9/8/chartex" xmlns:cx2="http://schemas.microsoft.com/office/drawing/2015/10/21/chartex" xmlns:cx3="http://schemas.microsoft.com/office/drawing/2016/5/9/chartex" xmlns:cx4="http://schemas.microsoft.com/office/drawing/2016/5/10/chartex" xmlns:cx5="http://schemas.microsoft.com/office/drawing/2016/5/11/chartex" xmlns:cx6="http://schemas.microsoft.com/office/drawing/2016/5/12/chartex" xmlns:cx7="http://schemas.microsoft.com/office/drawing/2016/5/13/chartex" xmlns:cx8="http://schemas.microsoft.com/office/drawing/2016/5/14/chartex" xmlns:mc="http://schemas.openxmlformats.org/markup-compatibility/2006" xmlns:aink="http://schemas.microsoft.com/office/drawing/2016/ink" xmlns:am3d="http://schemas.microsoft.com/office/drawing/2017/model3d" xmlns:o="urn:schemas-microsoft-com:office:office" xmlns:r="http://schemas.openxmlformats.org/officeDocument/2006/relationships" xmlns:m="http://schemas.openxmlformats.org/officeDocument/2006/math" xmlns:v="urn:schemas-microsoft-com:vml" xmlns:wp14="http://schemas.microsoft.com/office/word/2010/wordprocessingDrawing" xmlns:wp="http://schemas.openxmlformats.org/drawingml/2006/wordprocessingDrawing" xmlns:w10="urn:schemas-microsoft-com:office:word" xmlns:w="http://schemas.openxmlformats.org/wordprocessingml/2006/main" xmlns:w14="http://schemas.microsoft.com/office/word/2010/wordml" xmlns:w15="http://schemas.microsoft.com/office/word/2012/wordml" xmlns:w16cid="http://schemas.microsoft.com/office/word/2016/wordml/cid" xmlns:w16se="http://schemas.microsoft.com/office/word/2015/wordml/symex" xmlns:wpg="http://schemas.microsoft.com/office/word/2010/wordprocessingGroup" xmlns:wpi="http://schemas.microsoft.com/office/word/2010/wordprocessingInk" xmlns:wne="http://schemas.microsoft.com/office/word/2006/wordml" xmlns:wps="http://schemas.microsoft.com/office/word/2010/wordprocessingShape" mc:Ignorable="w14 w15 w16se w16cid wp14">
   <w:p>
     <w:pPr>
       <w:pStyle w:val="Pieddepage"/>
@@ -11799,7 +11805,7 @@
 </file>
 
 <file path=word/footer2.xml><?xml version="1.0" encoding="utf-8"?>
-<w:ftr xmlns:wpc="http://schemas.microsoft.com/office/word/2010/wordprocessingCanvas" xmlns:cx="http://schemas.microsoft.com/office/drawing/2014/chartex" xmlns:cx1="http://schemas.microsoft.com/office/drawing/2015/9/8/chartex" xmlns:mc="http://schemas.openxmlformats.org/markup-compatibility/2006" xmlns:o="urn:schemas-microsoft-com:office:office" xmlns:r="http://schemas.openxmlformats.org/officeDocument/2006/relationships" xmlns:m="http://schemas.openxmlformats.org/officeDocument/2006/math" xmlns:v="urn:schemas-microsoft-com:vml" xmlns:wp14="http://schemas.microsoft.com/office/word/2010/wordprocessingDrawing" xmlns:wp="http://schemas.openxmlformats.org/drawingml/2006/wordprocessingDrawing" xmlns:w10="urn:schemas-microsoft-com:office:word" xmlns:w="http://schemas.openxmlformats.org/wordprocessingml/2006/main" xmlns:w14="http://schemas.microsoft.com/office/word/2010/wordml" xmlns:w15="http://schemas.microsoft.com/office/word/2012/wordml" xmlns:w16se="http://schemas.microsoft.com/office/word/2015/wordml/symex" xmlns:wpg="http://schemas.microsoft.com/office/word/2010/wordprocessingGroup" xmlns:wpi="http://schemas.microsoft.com/office/word/2010/wordprocessingInk" xmlns:wne="http://schemas.microsoft.com/office/word/2006/wordml" xmlns:wps="http://schemas.microsoft.com/office/word/2010/wordprocessingShape" mc:Ignorable="w14 w15 w16se wp14">
+<w:ftr xmlns:wpc="http://schemas.microsoft.com/office/word/2010/wordprocessingCanvas" xmlns:cx="http://schemas.microsoft.com/office/drawing/2014/chartex" xmlns:cx1="http://schemas.microsoft.com/office/drawing/2015/9/8/chartex" xmlns:cx2="http://schemas.microsoft.com/office/drawing/2015/10/21/chartex" xmlns:cx3="http://schemas.microsoft.com/office/drawing/2016/5/9/chartex" xmlns:cx4="http://schemas.microsoft.com/office/drawing/2016/5/10/chartex" xmlns:cx5="http://schemas.microsoft.com/office/drawing/2016/5/11/chartex" xmlns:cx6="http://schemas.microsoft.com/office/drawing/2016/5/12/chartex" xmlns:cx7="http://schemas.microsoft.com/office/drawing/2016/5/13/chartex" xmlns:cx8="http://schemas.microsoft.com/office/drawing/2016/5/14/chartex" xmlns:mc="http://schemas.openxmlformats.org/markup-compatibility/2006" xmlns:aink="http://schemas.microsoft.com/office/drawing/2016/ink" xmlns:am3d="http://schemas.microsoft.com/office/drawing/2017/model3d" xmlns:o="urn:schemas-microsoft-com:office:office" xmlns:r="http://schemas.openxmlformats.org/officeDocument/2006/relationships" xmlns:m="http://schemas.openxmlformats.org/officeDocument/2006/math" xmlns:v="urn:schemas-microsoft-com:vml" xmlns:wp14="http://schemas.microsoft.com/office/word/2010/wordprocessingDrawing" xmlns:wp="http://schemas.openxmlformats.org/drawingml/2006/wordprocessingDrawing" xmlns:w10="urn:schemas-microsoft-com:office:word" xmlns:w="http://schemas.openxmlformats.org/wordprocessingml/2006/main" xmlns:w14="http://schemas.microsoft.com/office/word/2010/wordml" xmlns:w15="http://schemas.microsoft.com/office/word/2012/wordml" xmlns:w16cid="http://schemas.microsoft.com/office/word/2016/wordml/cid" xmlns:w16se="http://schemas.microsoft.com/office/word/2015/wordml/symex" xmlns:wpg="http://schemas.microsoft.com/office/word/2010/wordprocessingGroup" xmlns:wpi="http://schemas.microsoft.com/office/word/2010/wordprocessingInk" xmlns:wne="http://schemas.microsoft.com/office/word/2006/wordml" xmlns:wps="http://schemas.microsoft.com/office/word/2010/wordprocessingShape" mc:Ignorable="w14 w15 w16se w16cid wp14">
   <w:sdt>
     <w:sdtPr>
       <w:id w:val="1728107539"/>
@@ -11941,7 +11947,7 @@
 </file>
 
 <file path=word/footer3.xml><?xml version="1.0" encoding="utf-8"?>
-<w:ftr xmlns:wpc="http://schemas.microsoft.com/office/word/2010/wordprocessingCanvas" xmlns:cx="http://schemas.microsoft.com/office/drawing/2014/chartex" xmlns:cx1="http://schemas.microsoft.com/office/drawing/2015/9/8/chartex" xmlns:mc="http://schemas.openxmlformats.org/markup-compatibility/2006" xmlns:o="urn:schemas-microsoft-com:office:office" xmlns:r="http://schemas.openxmlformats.org/officeDocument/2006/relationships" xmlns:m="http://schemas.openxmlformats.org/officeDocument/2006/math" xmlns:v="urn:schemas-microsoft-com:vml" xmlns:wp14="http://schemas.microsoft.com/office/word/2010/wordprocessingDrawing" xmlns:wp="http://schemas.openxmlformats.org/drawingml/2006/wordprocessingDrawing" xmlns:w10="urn:schemas-microsoft-com:office:word" xmlns:w="http://schemas.openxmlformats.org/wordprocessingml/2006/main" xmlns:w14="http://schemas.microsoft.com/office/word/2010/wordml" xmlns:w15="http://schemas.microsoft.com/office/word/2012/wordml" xmlns:w16se="http://schemas.microsoft.com/office/word/2015/wordml/symex" xmlns:wpg="http://schemas.microsoft.com/office/word/2010/wordprocessingGroup" xmlns:wpi="http://schemas.microsoft.com/office/word/2010/wordprocessingInk" xmlns:wne="http://schemas.microsoft.com/office/word/2006/wordml" xmlns:wps="http://schemas.microsoft.com/office/word/2010/wordprocessingShape" mc:Ignorable="w14 w15 w16se wp14">
+<w:ftr xmlns:wpc="http://schemas.microsoft.com/office/word/2010/wordprocessingCanvas" xmlns:cx="http://schemas.microsoft.com/office/drawing/2014/chartex" xmlns:cx1="http://schemas.microsoft.com/office/drawing/2015/9/8/chartex" xmlns:cx2="http://schemas.microsoft.com/office/drawing/2015/10/21/chartex" xmlns:cx3="http://schemas.microsoft.com/office/drawing/2016/5/9/chartex" xmlns:cx4="http://schemas.microsoft.com/office/drawing/2016/5/10/chartex" xmlns:cx5="http://schemas.microsoft.com/office/drawing/2016/5/11/chartex" xmlns:cx6="http://schemas.microsoft.com/office/drawing/2016/5/12/chartex" xmlns:cx7="http://schemas.microsoft.com/office/drawing/2016/5/13/chartex" xmlns:cx8="http://schemas.microsoft.com/office/drawing/2016/5/14/chartex" xmlns:mc="http://schemas.openxmlformats.org/markup-compatibility/2006" xmlns:aink="http://schemas.microsoft.com/office/drawing/2016/ink" xmlns:am3d="http://schemas.microsoft.com/office/drawing/2017/model3d" xmlns:o="urn:schemas-microsoft-com:office:office" xmlns:r="http://schemas.openxmlformats.org/officeDocument/2006/relationships" xmlns:m="http://schemas.openxmlformats.org/officeDocument/2006/math" xmlns:v="urn:schemas-microsoft-com:vml" xmlns:wp14="http://schemas.microsoft.com/office/word/2010/wordprocessingDrawing" xmlns:wp="http://schemas.openxmlformats.org/drawingml/2006/wordprocessingDrawing" xmlns:w10="urn:schemas-microsoft-com:office:word" xmlns:w="http://schemas.openxmlformats.org/wordprocessingml/2006/main" xmlns:w14="http://schemas.microsoft.com/office/word/2010/wordml" xmlns:w15="http://schemas.microsoft.com/office/word/2012/wordml" xmlns:w16cid="http://schemas.microsoft.com/office/word/2016/wordml/cid" xmlns:w16se="http://schemas.microsoft.com/office/word/2015/wordml/symex" xmlns:wpg="http://schemas.microsoft.com/office/word/2010/wordprocessingGroup" xmlns:wpi="http://schemas.microsoft.com/office/word/2010/wordprocessingInk" xmlns:wne="http://schemas.microsoft.com/office/word/2006/wordml" xmlns:wps="http://schemas.microsoft.com/office/word/2010/wordprocessingShape" mc:Ignorable="w14 w15 w16se w16cid wp14">
   <w:p>
     <w:pPr>
       <w:pStyle w:val="Pieddepage"/>
@@ -11951,7 +11957,7 @@
 </file>
 
 <file path=word/footnotes.xml><?xml version="1.0" encoding="utf-8"?>
-<w:footnotes xmlns:wpc="http://schemas.microsoft.com/office/word/2010/wordprocessingCanvas" xmlns:cx="http://schemas.microsoft.com/office/drawing/2014/chartex" xmlns:cx1="http://schemas.microsoft.com/office/drawing/2015/9/8/chartex" xmlns:mc="http://schemas.openxmlformats.org/markup-compatibility/2006" xmlns:o="urn:schemas-microsoft-com:office:office" xmlns:r="http://schemas.openxmlformats.org/officeDocument/2006/relationships" xmlns:m="http://schemas.openxmlformats.org/officeDocument/2006/math" xmlns:v="urn:schemas-microsoft-com:vml" xmlns:wp14="http://schemas.microsoft.com/office/word/2010/wordprocessingDrawing" xmlns:wp="http://schemas.openxmlformats.org/drawingml/2006/wordprocessingDrawing" xmlns:w10="urn:schemas-microsoft-com:office:word" xmlns:w="http://schemas.openxmlformats.org/wordprocessingml/2006/main" xmlns:w14="http://schemas.microsoft.com/office/word/2010/wordml" xmlns:w15="http://schemas.microsoft.com/office/word/2012/wordml" xmlns:w16se="http://schemas.microsoft.com/office/word/2015/wordml/symex" xmlns:wpg="http://schemas.microsoft.com/office/word/2010/wordprocessingGroup" xmlns:wpi="http://schemas.microsoft.com/office/word/2010/wordprocessingInk" xmlns:wne="http://schemas.microsoft.com/office/word/2006/wordml" xmlns:wps="http://schemas.microsoft.com/office/word/2010/wordprocessingShape" mc:Ignorable="w14 w15 w16se wp14">
+<w:footnotes xmlns:wpc="http://schemas.microsoft.com/office/word/2010/wordprocessingCanvas" xmlns:cx="http://schemas.microsoft.com/office/drawing/2014/chartex" xmlns:cx1="http://schemas.microsoft.com/office/drawing/2015/9/8/chartex" xmlns:cx2="http://schemas.microsoft.com/office/drawing/2015/10/21/chartex" xmlns:cx3="http://schemas.microsoft.com/office/drawing/2016/5/9/chartex" xmlns:cx4="http://schemas.microsoft.com/office/drawing/2016/5/10/chartex" xmlns:cx5="http://schemas.microsoft.com/office/drawing/2016/5/11/chartex" xmlns:cx6="http://schemas.microsoft.com/office/drawing/2016/5/12/chartex" xmlns:cx7="http://schemas.microsoft.com/office/drawing/2016/5/13/chartex" xmlns:cx8="http://schemas.microsoft.com/office/drawing/2016/5/14/chartex" xmlns:mc="http://schemas.openxmlformats.org/markup-compatibility/2006" xmlns:aink="http://schemas.microsoft.com/office/drawing/2016/ink" xmlns:am3d="http://schemas.microsoft.com/office/drawing/2017/model3d" xmlns:o="urn:schemas-microsoft-com:office:office" xmlns:r="http://schemas.openxmlformats.org/officeDocument/2006/relationships" xmlns:m="http://schemas.openxmlformats.org/officeDocument/2006/math" xmlns:v="urn:schemas-microsoft-com:vml" xmlns:wp14="http://schemas.microsoft.com/office/word/2010/wordprocessingDrawing" xmlns:wp="http://schemas.openxmlformats.org/drawingml/2006/wordprocessingDrawing" xmlns:w10="urn:schemas-microsoft-com:office:word" xmlns:w="http://schemas.openxmlformats.org/wordprocessingml/2006/main" xmlns:w14="http://schemas.microsoft.com/office/word/2010/wordml" xmlns:w15="http://schemas.microsoft.com/office/word/2012/wordml" xmlns:w16cid="http://schemas.microsoft.com/office/word/2016/wordml/cid" xmlns:w16se="http://schemas.microsoft.com/office/word/2015/wordml/symex" xmlns:wpg="http://schemas.microsoft.com/office/word/2010/wordprocessingGroup" xmlns:wpi="http://schemas.microsoft.com/office/word/2010/wordprocessingInk" xmlns:wne="http://schemas.microsoft.com/office/word/2006/wordml" xmlns:wps="http://schemas.microsoft.com/office/word/2010/wordprocessingShape" mc:Ignorable="w14 w15 w16se w16cid wp14">
   <w:footnote w:type="separator" w:id="-1">
     <w:p>
       <w:pPr>
@@ -11976,7 +11982,7 @@
 </file>
 
 <file path=word/header1.xml><?xml version="1.0" encoding="utf-8"?>
-<w:hdr xmlns:wpc="http://schemas.microsoft.com/office/word/2010/wordprocessingCanvas" xmlns:cx="http://schemas.microsoft.com/office/drawing/2014/chartex" xmlns:cx1="http://schemas.microsoft.com/office/drawing/2015/9/8/chartex" xmlns:mc="http://schemas.openxmlformats.org/markup-compatibility/2006" xmlns:o="urn:schemas-microsoft-com:office:office" xmlns:r="http://schemas.openxmlformats.org/officeDocument/2006/relationships" xmlns:m="http://schemas.openxmlformats.org/officeDocument/2006/math" xmlns:v="urn:schemas-microsoft-com:vml" xmlns:wp14="http://schemas.microsoft.com/office/word/2010/wordprocessingDrawing" xmlns:wp="http://schemas.openxmlformats.org/drawingml/2006/wordprocessingDrawing" xmlns:w10="urn:schemas-microsoft-com:office:word" xmlns:w="http://schemas.openxmlformats.org/wordprocessingml/2006/main" xmlns:w14="http://schemas.microsoft.com/office/word/2010/wordml" xmlns:w15="http://schemas.microsoft.com/office/word/2012/wordml" xmlns:w16se="http://schemas.microsoft.com/office/word/2015/wordml/symex" xmlns:wpg="http://schemas.microsoft.com/office/word/2010/wordprocessingGroup" xmlns:wpi="http://schemas.microsoft.com/office/word/2010/wordprocessingInk" xmlns:wne="http://schemas.microsoft.com/office/word/2006/wordml" xmlns:wps="http://schemas.microsoft.com/office/word/2010/wordprocessingShape" mc:Ignorable="w14 w15 w16se wp14">
+<w:hdr xmlns:wpc="http://schemas.microsoft.com/office/word/2010/wordprocessingCanvas" xmlns:cx="http://schemas.microsoft.com/office/drawing/2014/chartex" xmlns:cx1="http://schemas.microsoft.com/office/drawing/2015/9/8/chartex" xmlns:cx2="http://schemas.microsoft.com/office/drawing/2015/10/21/chartex" xmlns:cx3="http://schemas.microsoft.com/office/drawing/2016/5/9/chartex" xmlns:cx4="http://schemas.microsoft.com/office/drawing/2016/5/10/chartex" xmlns:cx5="http://schemas.microsoft.com/office/drawing/2016/5/11/chartex" xmlns:cx6="http://schemas.microsoft.com/office/drawing/2016/5/12/chartex" xmlns:cx7="http://schemas.microsoft.com/office/drawing/2016/5/13/chartex" xmlns:cx8="http://schemas.microsoft.com/office/drawing/2016/5/14/chartex" xmlns:mc="http://schemas.openxmlformats.org/markup-compatibility/2006" xmlns:aink="http://schemas.microsoft.com/office/drawing/2016/ink" xmlns:am3d="http://schemas.microsoft.com/office/drawing/2017/model3d" xmlns:o="urn:schemas-microsoft-com:office:office" xmlns:r="http://schemas.openxmlformats.org/officeDocument/2006/relationships" xmlns:m="http://schemas.openxmlformats.org/officeDocument/2006/math" xmlns:v="urn:schemas-microsoft-com:vml" xmlns:wp14="http://schemas.microsoft.com/office/word/2010/wordprocessingDrawing" xmlns:wp="http://schemas.openxmlformats.org/drawingml/2006/wordprocessingDrawing" xmlns:w10="urn:schemas-microsoft-com:office:word" xmlns:w="http://schemas.openxmlformats.org/wordprocessingml/2006/main" xmlns:w14="http://schemas.microsoft.com/office/word/2010/wordml" xmlns:w15="http://schemas.microsoft.com/office/word/2012/wordml" xmlns:w16cid="http://schemas.microsoft.com/office/word/2016/wordml/cid" xmlns:w16se="http://schemas.microsoft.com/office/word/2015/wordml/symex" xmlns:wpg="http://schemas.microsoft.com/office/word/2010/wordprocessingGroup" xmlns:wpi="http://schemas.microsoft.com/office/word/2010/wordprocessingInk" xmlns:wne="http://schemas.microsoft.com/office/word/2006/wordml" xmlns:wps="http://schemas.microsoft.com/office/word/2010/wordprocessingShape" mc:Ignorable="w14 w15 w16se w16cid wp14">
   <w:p>
     <w:pPr>
       <w:pStyle w:val="En-tte"/>
@@ -11986,7 +11992,7 @@
 </file>
 
 <file path=word/header2.xml><?xml version="1.0" encoding="utf-8"?>
-<w:hdr xmlns:wpc="http://schemas.microsoft.com/office/word/2010/wordprocessingCanvas" xmlns:cx="http://schemas.microsoft.com/office/drawing/2014/chartex" xmlns:cx1="http://schemas.microsoft.com/office/drawing/2015/9/8/chartex" xmlns:mc="http://schemas.openxmlformats.org/markup-compatibility/2006" xmlns:o="urn:schemas-microsoft-com:office:office" xmlns:r="http://schemas.openxmlformats.org/officeDocument/2006/relationships" xmlns:m="http://schemas.openxmlformats.org/officeDocument/2006/math" xmlns:v="urn:schemas-microsoft-com:vml" xmlns:wp14="http://schemas.microsoft.com/office/word/2010/wordprocessingDrawing" xmlns:wp="http://schemas.openxmlformats.org/drawingml/2006/wordprocessingDrawing" xmlns:w10="urn:schemas-microsoft-com:office:word" xmlns:w="http://schemas.openxmlformats.org/wordprocessingml/2006/main" xmlns:w14="http://schemas.microsoft.com/office/word/2010/wordml" xmlns:w15="http://schemas.microsoft.com/office/word/2012/wordml" xmlns:w16se="http://schemas.microsoft.com/office/word/2015/wordml/symex" xmlns:wpg="http://schemas.microsoft.com/office/word/2010/wordprocessingGroup" xmlns:wpi="http://schemas.microsoft.com/office/word/2010/wordprocessingInk" xmlns:wne="http://schemas.microsoft.com/office/word/2006/wordml" xmlns:wps="http://schemas.microsoft.com/office/word/2010/wordprocessingShape" mc:Ignorable="w14 w15 w16se wp14">
+<w:hdr xmlns:wpc="http://schemas.microsoft.com/office/word/2010/wordprocessingCanvas" xmlns:cx="http://schemas.microsoft.com/office/drawing/2014/chartex" xmlns:cx1="http://schemas.microsoft.com/office/drawing/2015/9/8/chartex" xmlns:cx2="http://schemas.microsoft.com/office/drawing/2015/10/21/chartex" xmlns:cx3="http://schemas.microsoft.com/office/drawing/2016/5/9/chartex" xmlns:cx4="http://schemas.microsoft.com/office/drawing/2016/5/10/chartex" xmlns:cx5="http://schemas.microsoft.com/office/drawing/2016/5/11/chartex" xmlns:cx6="http://schemas.microsoft.com/office/drawing/2016/5/12/chartex" xmlns:cx7="http://schemas.microsoft.com/office/drawing/2016/5/13/chartex" xmlns:cx8="http://schemas.microsoft.com/office/drawing/2016/5/14/chartex" xmlns:mc="http://schemas.openxmlformats.org/markup-compatibility/2006" xmlns:aink="http://schemas.microsoft.com/office/drawing/2016/ink" xmlns:am3d="http://schemas.microsoft.com/office/drawing/2017/model3d" xmlns:o="urn:schemas-microsoft-com:office:office" xmlns:r="http://schemas.openxmlformats.org/officeDocument/2006/relationships" xmlns:m="http://schemas.openxmlformats.org/officeDocument/2006/math" xmlns:v="urn:schemas-microsoft-com:vml" xmlns:wp14="http://schemas.microsoft.com/office/word/2010/wordprocessingDrawing" xmlns:wp="http://schemas.openxmlformats.org/drawingml/2006/wordprocessingDrawing" xmlns:w10="urn:schemas-microsoft-com:office:word" xmlns:w="http://schemas.openxmlformats.org/wordprocessingml/2006/main" xmlns:w14="http://schemas.microsoft.com/office/word/2010/wordml" xmlns:w15="http://schemas.microsoft.com/office/word/2012/wordml" xmlns:w16cid="http://schemas.microsoft.com/office/word/2016/wordml/cid" xmlns:w16se="http://schemas.microsoft.com/office/word/2015/wordml/symex" xmlns:wpg="http://schemas.microsoft.com/office/word/2010/wordprocessingGroup" xmlns:wpi="http://schemas.microsoft.com/office/word/2010/wordprocessingInk" xmlns:wne="http://schemas.microsoft.com/office/word/2006/wordml" xmlns:wps="http://schemas.microsoft.com/office/word/2010/wordprocessingShape" mc:Ignorable="w14 w15 w16se w16cid wp14">
   <w:p>
     <w:pPr>
       <w:pStyle w:val="En-tte"/>
@@ -12024,17 +12030,8 @@
         <w:color w:val="5B9BD5" w:themeColor="accent1"/>
         <w:lang w:val="fr-FR"/>
       </w:rPr>
-      <w:t xml:space="preserve"> | #</w:t>
+      <w:t xml:space="preserve"> | #Salty</w:t>
     </w:r>
-    <w:proofErr w:type="spellStart"/>
-    <w:r>
-      <w:rPr>
-        <w:color w:val="5B9BD5" w:themeColor="accent1"/>
-        <w:lang w:val="fr-FR"/>
-      </w:rPr>
-      <w:t>Salty</w:t>
-    </w:r>
-    <w:proofErr w:type="spellEnd"/>
   </w:p>
   <w:p>
     <w:pPr>
@@ -12050,7 +12047,7 @@
 </file>
 
 <file path=word/header3.xml><?xml version="1.0" encoding="utf-8"?>
-<w:hdr xmlns:wpc="http://schemas.microsoft.com/office/word/2010/wordprocessingCanvas" xmlns:cx="http://schemas.microsoft.com/office/drawing/2014/chartex" xmlns:cx1="http://schemas.microsoft.com/office/drawing/2015/9/8/chartex" xmlns:mc="http://schemas.openxmlformats.org/markup-compatibility/2006" xmlns:o="urn:schemas-microsoft-com:office:office" xmlns:r="http://schemas.openxmlformats.org/officeDocument/2006/relationships" xmlns:m="http://schemas.openxmlformats.org/officeDocument/2006/math" xmlns:v="urn:schemas-microsoft-com:vml" xmlns:wp14="http://schemas.microsoft.com/office/word/2010/wordprocessingDrawing" xmlns:wp="http://schemas.openxmlformats.org/drawingml/2006/wordprocessingDrawing" xmlns:w10="urn:schemas-microsoft-com:office:word" xmlns:w="http://schemas.openxmlformats.org/wordprocessingml/2006/main" xmlns:w14="http://schemas.microsoft.com/office/word/2010/wordml" xmlns:w15="http://schemas.microsoft.com/office/word/2012/wordml" xmlns:w16se="http://schemas.microsoft.com/office/word/2015/wordml/symex" xmlns:wpg="http://schemas.microsoft.com/office/word/2010/wordprocessingGroup" xmlns:wpi="http://schemas.microsoft.com/office/word/2010/wordprocessingInk" xmlns:wne="http://schemas.microsoft.com/office/word/2006/wordml" xmlns:wps="http://schemas.microsoft.com/office/word/2010/wordprocessingShape" mc:Ignorable="w14 w15 w16se wp14">
+<w:hdr xmlns:wpc="http://schemas.microsoft.com/office/word/2010/wordprocessingCanvas" xmlns:cx="http://schemas.microsoft.com/office/drawing/2014/chartex" xmlns:cx1="http://schemas.microsoft.com/office/drawing/2015/9/8/chartex" xmlns:cx2="http://schemas.microsoft.com/office/drawing/2015/10/21/chartex" xmlns:cx3="http://schemas.microsoft.com/office/drawing/2016/5/9/chartex" xmlns:cx4="http://schemas.microsoft.com/office/drawing/2016/5/10/chartex" xmlns:cx5="http://schemas.microsoft.com/office/drawing/2016/5/11/chartex" xmlns:cx6="http://schemas.microsoft.com/office/drawing/2016/5/12/chartex" xmlns:cx7="http://schemas.microsoft.com/office/drawing/2016/5/13/chartex" xmlns:cx8="http://schemas.microsoft.com/office/drawing/2016/5/14/chartex" xmlns:mc="http://schemas.openxmlformats.org/markup-compatibility/2006" xmlns:aink="http://schemas.microsoft.com/office/drawing/2016/ink" xmlns:am3d="http://schemas.microsoft.com/office/drawing/2017/model3d" xmlns:o="urn:schemas-microsoft-com:office:office" xmlns:r="http://schemas.openxmlformats.org/officeDocument/2006/relationships" xmlns:m="http://schemas.openxmlformats.org/officeDocument/2006/math" xmlns:v="urn:schemas-microsoft-com:vml" xmlns:wp14="http://schemas.microsoft.com/office/word/2010/wordprocessingDrawing" xmlns:wp="http://schemas.openxmlformats.org/drawingml/2006/wordprocessingDrawing" xmlns:w10="urn:schemas-microsoft-com:office:word" xmlns:w="http://schemas.openxmlformats.org/wordprocessingml/2006/main" xmlns:w14="http://schemas.microsoft.com/office/word/2010/wordml" xmlns:w15="http://schemas.microsoft.com/office/word/2012/wordml" xmlns:w16cid="http://schemas.microsoft.com/office/word/2016/wordml/cid" xmlns:w16se="http://schemas.microsoft.com/office/word/2015/wordml/symex" xmlns:wpg="http://schemas.microsoft.com/office/word/2010/wordprocessingGroup" xmlns:wpi="http://schemas.microsoft.com/office/word/2010/wordprocessingInk" xmlns:wne="http://schemas.microsoft.com/office/word/2006/wordml" xmlns:wps="http://schemas.microsoft.com/office/word/2010/wordprocessingShape" mc:Ignorable="w14 w15 w16se w16cid wp14">
   <w:p>
     <w:pPr>
       <w:pStyle w:val="En-tte"/>
@@ -12060,7 +12057,7 @@
 </file>
 
 <file path=word/numbering.xml><?xml version="1.0" encoding="utf-8"?>
-<w:numbering xmlns:wpc="http://schemas.microsoft.com/office/word/2010/wordprocessingCanvas" xmlns:cx="http://schemas.microsoft.com/office/drawing/2014/chartex" xmlns:cx1="http://schemas.microsoft.com/office/drawing/2015/9/8/chartex" xmlns:mc="http://schemas.openxmlformats.org/markup-compatibility/2006" xmlns:o="urn:schemas-microsoft-com:office:office" xmlns:r="http://schemas.openxmlformats.org/officeDocument/2006/relationships" xmlns:m="http://schemas.openxmlformats.org/officeDocument/2006/math" xmlns:v="urn:schemas-microsoft-com:vml" xmlns:wp14="http://schemas.microsoft.com/office/word/2010/wordprocessingDrawing" xmlns:wp="http://schemas.openxmlformats.org/drawingml/2006/wordprocessingDrawing" xmlns:w10="urn:schemas-microsoft-com:office:word" xmlns:w="http://schemas.openxmlformats.org/wordprocessingml/2006/main" xmlns:w14="http://schemas.microsoft.com/office/word/2010/wordml" xmlns:w15="http://schemas.microsoft.com/office/word/2012/wordml" xmlns:w16se="http://schemas.microsoft.com/office/word/2015/wordml/symex" xmlns:wpg="http://schemas.microsoft.com/office/word/2010/wordprocessingGroup" xmlns:wpi="http://schemas.microsoft.com/office/word/2010/wordprocessingInk" xmlns:wne="http://schemas.microsoft.com/office/word/2006/wordml" xmlns:wps="http://schemas.microsoft.com/office/word/2010/wordprocessingShape" mc:Ignorable="w14 w15 w16se wp14">
+<w:numbering xmlns:wpc="http://schemas.microsoft.com/office/word/2010/wordprocessingCanvas" xmlns:cx="http://schemas.microsoft.com/office/drawing/2014/chartex" xmlns:cx1="http://schemas.microsoft.com/office/drawing/2015/9/8/chartex" xmlns:cx2="http://schemas.microsoft.com/office/drawing/2015/10/21/chartex" xmlns:cx3="http://schemas.microsoft.com/office/drawing/2016/5/9/chartex" xmlns:cx4="http://schemas.microsoft.com/office/drawing/2016/5/10/chartex" xmlns:cx5="http://schemas.microsoft.com/office/drawing/2016/5/11/chartex" xmlns:cx6="http://schemas.microsoft.com/office/drawing/2016/5/12/chartex" xmlns:cx7="http://schemas.microsoft.com/office/drawing/2016/5/13/chartex" xmlns:cx8="http://schemas.microsoft.com/office/drawing/2016/5/14/chartex" xmlns:mc="http://schemas.openxmlformats.org/markup-compatibility/2006" xmlns:aink="http://schemas.microsoft.com/office/drawing/2016/ink" xmlns:am3d="http://schemas.microsoft.com/office/drawing/2017/model3d" xmlns:o="urn:schemas-microsoft-com:office:office" xmlns:r="http://schemas.openxmlformats.org/officeDocument/2006/relationships" xmlns:m="http://schemas.openxmlformats.org/officeDocument/2006/math" xmlns:v="urn:schemas-microsoft-com:vml" xmlns:wp14="http://schemas.microsoft.com/office/word/2010/wordprocessingDrawing" xmlns:wp="http://schemas.openxmlformats.org/drawingml/2006/wordprocessingDrawing" xmlns:w10="urn:schemas-microsoft-com:office:word" xmlns:w="http://schemas.openxmlformats.org/wordprocessingml/2006/main" xmlns:w14="http://schemas.microsoft.com/office/word/2010/wordml" xmlns:w15="http://schemas.microsoft.com/office/word/2012/wordml" xmlns:w16cid="http://schemas.microsoft.com/office/word/2016/wordml/cid" xmlns:w16se="http://schemas.microsoft.com/office/word/2015/wordml/symex" xmlns:wpg="http://schemas.microsoft.com/office/word/2010/wordprocessingGroup" xmlns:wpi="http://schemas.microsoft.com/office/word/2010/wordprocessingInk" xmlns:wne="http://schemas.microsoft.com/office/word/2006/wordml" xmlns:wps="http://schemas.microsoft.com/office/word/2010/wordprocessingShape" mc:Ignorable="w14 w15 w16se w16cid wp14">
   <w:abstractNum w:abstractNumId="0" w15:restartNumberingAfterBreak="0">
     <w:nsid w:val="009B739C"/>
     <w:multiLevelType w:val="hybridMultilevel"/>
@@ -13805,7 +13802,7 @@
 </file>
 
 <file path=word/styles.xml><?xml version="1.0" encoding="utf-8"?>
-<w:styles xmlns:mc="http://schemas.openxmlformats.org/markup-compatibility/2006" xmlns:r="http://schemas.openxmlformats.org/officeDocument/2006/relationships" xmlns:w="http://schemas.openxmlformats.org/wordprocessingml/2006/main" xmlns:w14="http://schemas.microsoft.com/office/word/2010/wordml" xmlns:w15="http://schemas.microsoft.com/office/word/2012/wordml" xmlns:w16se="http://schemas.microsoft.com/office/word/2015/wordml/symex" mc:Ignorable="w14 w15 w16se">
+<w:styles xmlns:mc="http://schemas.openxmlformats.org/markup-compatibility/2006" xmlns:r="http://schemas.openxmlformats.org/officeDocument/2006/relationships" xmlns:w="http://schemas.openxmlformats.org/wordprocessingml/2006/main" xmlns:w14="http://schemas.microsoft.com/office/word/2010/wordml" xmlns:w15="http://schemas.microsoft.com/office/word/2012/wordml" xmlns:w16cid="http://schemas.microsoft.com/office/word/2016/wordml/cid" xmlns:w16se="http://schemas.microsoft.com/office/word/2015/wordml/symex" mc:Ignorable="w14 w15 w16se w16cid">
   <w:docDefaults>
     <w:rPrDefault>
       <w:rPr>
@@ -13821,7 +13818,7 @@
       </w:pPr>
     </w:pPrDefault>
   </w:docDefaults>
-  <w:latentStyles w:defLockedState="0" w:defUIPriority="99" w:defSemiHidden="0" w:defUnhideWhenUsed="0" w:defQFormat="0" w:count="371">
+  <w:latentStyles w:defLockedState="0" w:defUIPriority="99" w:defSemiHidden="0" w:defUnhideWhenUsed="0" w:defQFormat="0" w:count="375">
     <w:lsdException w:name="Normal" w:uiPriority="0" w:qFormat="1"/>
     <w:lsdException w:name="heading 1" w:uiPriority="9" w:qFormat="1"/>
     <w:lsdException w:name="heading 2" w:semiHidden="1" w:uiPriority="9" w:unhideWhenUsed="1" w:qFormat="1"/>
@@ -13927,7 +13924,6 @@
     <w:lsdException w:name="HTML Sample" w:semiHidden="1" w:unhideWhenUsed="1"/>
     <w:lsdException w:name="HTML Typewriter" w:semiHidden="1" w:unhideWhenUsed="1"/>
     <w:lsdException w:name="HTML Variable" w:semiHidden="1" w:unhideWhenUsed="1"/>
-    <w:lsdException w:name="Normal Table" w:semiHidden="1" w:unhideWhenUsed="1"/>
     <w:lsdException w:name="annotation subject" w:semiHidden="1" w:unhideWhenUsed="1"/>
     <w:lsdException w:name="No List" w:semiHidden="1" w:unhideWhenUsed="1"/>
     <w:lsdException w:name="Outline List 1" w:semiHidden="1" w:unhideWhenUsed="1"/>
@@ -13971,10 +13967,8 @@
     <w:lsdException w:name="Table Elegant" w:semiHidden="1" w:unhideWhenUsed="1"/>
     <w:lsdException w:name="Table Professional" w:semiHidden="1" w:unhideWhenUsed="1"/>
     <w:lsdException w:name="Table Subtle 1" w:semiHidden="1" w:unhideWhenUsed="1"/>
-    <w:lsdException w:name="Table Subtle 2" w:semiHidden="1" w:unhideWhenUsed="1"/>
     <w:lsdException w:name="Table Web 1" w:semiHidden="1" w:unhideWhenUsed="1"/>
     <w:lsdException w:name="Table Web 2" w:semiHidden="1" w:unhideWhenUsed="1"/>
-    <w:lsdException w:name="Table Web 3" w:semiHidden="1" w:unhideWhenUsed="1"/>
     <w:lsdException w:name="Balloon Text" w:semiHidden="1" w:unhideWhenUsed="1"/>
     <w:lsdException w:name="Table Grid" w:uiPriority="39"/>
     <w:lsdException w:name="Table Theme" w:semiHidden="1" w:unhideWhenUsed="1"/>
@@ -14193,6 +14187,10 @@
     <w:lsdException w:name="List Table 5 Dark Accent 6" w:uiPriority="50"/>
     <w:lsdException w:name="List Table 6 Colorful Accent 6" w:uiPriority="51"/>
     <w:lsdException w:name="List Table 7 Colorful Accent 6" w:uiPriority="52"/>
+    <w:lsdException w:name="Mention" w:semiHidden="1" w:unhideWhenUsed="1"/>
+    <w:lsdException w:name="Smart Hyperlink" w:semiHidden="1" w:unhideWhenUsed="1"/>
+    <w:lsdException w:name="Hashtag" w:semiHidden="1" w:unhideWhenUsed="1"/>
+    <w:lsdException w:name="Unresolved Mention" w:semiHidden="1" w:unhideWhenUsed="1"/>
   </w:latentStyles>
   <w:style w:type="paragraph" w:default="1" w:styleId="Normal">
     <w:name w:val="Normal"/>
@@ -14666,7 +14664,7 @@
 </file>
 
 <file path=word/glossary/document.xml><?xml version="1.0" encoding="utf-8"?>
-<w:glossaryDocument xmlns:wpc="http://schemas.microsoft.com/office/word/2010/wordprocessingCanvas" xmlns:cx="http://schemas.microsoft.com/office/drawing/2014/chartex" xmlns:cx1="http://schemas.microsoft.com/office/drawing/2015/9/8/chartex" xmlns:mc="http://schemas.openxmlformats.org/markup-compatibility/2006" xmlns:o="urn:schemas-microsoft-com:office:office" xmlns:r="http://schemas.openxmlformats.org/officeDocument/2006/relationships" xmlns:m="http://schemas.openxmlformats.org/officeDocument/2006/math" xmlns:v="urn:schemas-microsoft-com:vml" xmlns:wp14="http://schemas.microsoft.com/office/word/2010/wordprocessingDrawing" xmlns:wp="http://schemas.openxmlformats.org/drawingml/2006/wordprocessingDrawing" xmlns:w10="urn:schemas-microsoft-com:office:word" xmlns:w="http://schemas.openxmlformats.org/wordprocessingml/2006/main" xmlns:w14="http://schemas.microsoft.com/office/word/2010/wordml" xmlns:w15="http://schemas.microsoft.com/office/word/2012/wordml" xmlns:w16se="http://schemas.microsoft.com/office/word/2015/wordml/symex" xmlns:wpg="http://schemas.microsoft.com/office/word/2010/wordprocessingGroup" xmlns:wpi="http://schemas.microsoft.com/office/word/2010/wordprocessingInk" xmlns:wne="http://schemas.microsoft.com/office/word/2006/wordml" xmlns:wps="http://schemas.microsoft.com/office/word/2010/wordprocessingShape" mc:Ignorable="w14 w15 w16se wp14">
+<w:glossaryDocument xmlns:wpc="http://schemas.microsoft.com/office/word/2010/wordprocessingCanvas" xmlns:cx="http://schemas.microsoft.com/office/drawing/2014/chartex" xmlns:cx1="http://schemas.microsoft.com/office/drawing/2015/9/8/chartex" xmlns:cx2="http://schemas.microsoft.com/office/drawing/2015/10/21/chartex" xmlns:cx3="http://schemas.microsoft.com/office/drawing/2016/5/9/chartex" xmlns:cx4="http://schemas.microsoft.com/office/drawing/2016/5/10/chartex" xmlns:cx5="http://schemas.microsoft.com/office/drawing/2016/5/11/chartex" xmlns:cx6="http://schemas.microsoft.com/office/drawing/2016/5/12/chartex" xmlns:cx7="http://schemas.microsoft.com/office/drawing/2016/5/13/chartex" xmlns:cx8="http://schemas.microsoft.com/office/drawing/2016/5/14/chartex" xmlns:mc="http://schemas.openxmlformats.org/markup-compatibility/2006" xmlns:aink="http://schemas.microsoft.com/office/drawing/2016/ink" xmlns:am3d="http://schemas.microsoft.com/office/drawing/2017/model3d" xmlns:o="urn:schemas-microsoft-com:office:office" xmlns:r="http://schemas.openxmlformats.org/officeDocument/2006/relationships" xmlns:m="http://schemas.openxmlformats.org/officeDocument/2006/math" xmlns:v="urn:schemas-microsoft-com:vml" xmlns:wp14="http://schemas.microsoft.com/office/word/2010/wordprocessingDrawing" xmlns:wp="http://schemas.openxmlformats.org/drawingml/2006/wordprocessingDrawing" xmlns:w10="urn:schemas-microsoft-com:office:word" xmlns:w="http://schemas.openxmlformats.org/wordprocessingml/2006/main" xmlns:w14="http://schemas.microsoft.com/office/word/2010/wordml" xmlns:w15="http://schemas.microsoft.com/office/word/2012/wordml" xmlns:w16cid="http://schemas.microsoft.com/office/word/2016/wordml/cid" xmlns:w16se="http://schemas.microsoft.com/office/word/2015/wordml/symex" xmlns:wpg="http://schemas.microsoft.com/office/word/2010/wordprocessingGroup" xmlns:wpi="http://schemas.microsoft.com/office/word/2010/wordprocessingInk" xmlns:wne="http://schemas.microsoft.com/office/word/2006/wordml" xmlns:wps="http://schemas.microsoft.com/office/word/2010/wordprocessingShape" mc:Ignorable="w14 w15 w16se w16cid wp14">
   <w:docParts>
     <w:docPart>
       <w:docPartPr>
@@ -14690,7 +14688,7 @@
           </w:pPr>
           <w:r>
             <w:rPr>
-              <w:color w:val="5B9BD5" w:themeColor="accent1"/>
+              <w:color w:val="4472C4" w:themeColor="accent1"/>
               <w:lang w:val="fr-FR"/>
             </w:rPr>
             <w:t>[Titre du document]</w:t>
@@ -14703,7 +14701,7 @@
 </file>
 
 <file path=word/glossary/fontTable.xml><?xml version="1.0" encoding="utf-8"?>
-<w:fonts xmlns:mc="http://schemas.openxmlformats.org/markup-compatibility/2006" xmlns:r="http://schemas.openxmlformats.org/officeDocument/2006/relationships" xmlns:w="http://schemas.openxmlformats.org/wordprocessingml/2006/main" xmlns:w14="http://schemas.microsoft.com/office/word/2010/wordml" xmlns:w15="http://schemas.microsoft.com/office/word/2012/wordml" xmlns:w16se="http://schemas.microsoft.com/office/word/2015/wordml/symex" mc:Ignorable="w14 w15 w16se">
+<w:fonts xmlns:mc="http://schemas.openxmlformats.org/markup-compatibility/2006" xmlns:r="http://schemas.openxmlformats.org/officeDocument/2006/relationships" xmlns:w="http://schemas.openxmlformats.org/wordprocessingml/2006/main" xmlns:w14="http://schemas.microsoft.com/office/word/2010/wordml" xmlns:w15="http://schemas.microsoft.com/office/word/2012/wordml" xmlns:w16cid="http://schemas.microsoft.com/office/word/2016/wordml/cid" xmlns:w16se="http://schemas.microsoft.com/office/word/2015/wordml/symex" mc:Ignorable="w14 w15 w16se w16cid">
   <w:font w:name="Symbol">
     <w:panose1 w:val="05050102010706020507"/>
     <w:charset w:val="02"/>
@@ -14716,14 +14714,14 @@
     <w:charset w:val="00"/>
     <w:family w:val="roman"/>
     <w:pitch w:val="variable"/>
-    <w:sig w:usb0="E0002AFF" w:usb1="C0007841" w:usb2="00000009" w:usb3="00000000" w:csb0="000001FF" w:csb1="00000000"/>
+    <w:sig w:usb0="E0002EFF" w:usb1="C000785B" w:usb2="00000009" w:usb3="00000000" w:csb0="000001FF" w:csb1="00000000"/>
   </w:font>
   <w:font w:name="Courier New">
     <w:panose1 w:val="02070309020205020404"/>
     <w:charset w:val="00"/>
     <w:family w:val="modern"/>
     <w:pitch w:val="fixed"/>
-    <w:sig w:usb0="E0002AFF" w:usb1="C0007843" w:usb2="00000009" w:usb3="00000000" w:csb0="000001FF" w:csb1="00000000"/>
+    <w:sig w:usb0="E0002EFF" w:usb1="C0007843" w:usb2="00000009" w:usb3="00000000" w:csb0="000001FF" w:csb1="00000000"/>
   </w:font>
   <w:font w:name="Wingdings">
     <w:panose1 w:val="05000000000000000000"/>
@@ -14737,27 +14735,27 @@
     <w:charset w:val="00"/>
     <w:family w:val="swiss"/>
     <w:pitch w:val="variable"/>
-    <w:sig w:usb0="E00002FF" w:usb1="4000ACFF" w:usb2="00000001" w:usb3="00000000" w:csb0="0000019F" w:csb1="00000000"/>
+    <w:sig w:usb0="E0002AFF" w:usb1="C000247B" w:usb2="00000009" w:usb3="00000000" w:csb0="000001FF" w:csb1="00000000"/>
   </w:font>
   <w:font w:name="Calibri Light">
     <w:panose1 w:val="020F0302020204030204"/>
     <w:charset w:val="00"/>
     <w:family w:val="swiss"/>
     <w:pitch w:val="variable"/>
-    <w:sig w:usb0="A00002EF" w:usb1="4000207B" w:usb2="00000000" w:usb3="00000000" w:csb0="0000019F" w:csb1="00000000"/>
+    <w:sig w:usb0="E0002AFF" w:usb1="C000247B" w:usb2="00000009" w:usb3="00000000" w:csb0="000001FF" w:csb1="00000000"/>
   </w:font>
   <w:font w:name="Segoe UI">
     <w:panose1 w:val="020B0502040204020203"/>
     <w:charset w:val="00"/>
     <w:family w:val="swiss"/>
     <w:pitch w:val="variable"/>
-    <w:sig w:usb0="E10022FF" w:usb1="C000E47F" w:usb2="00000029" w:usb3="00000000" w:csb0="000001DF" w:csb1="00000000"/>
+    <w:sig w:usb0="E4002EFF" w:usb1="C000E47F" w:usb2="00000009" w:usb3="00000000" w:csb0="000001FF" w:csb1="00000000"/>
   </w:font>
 </w:fonts>
 </file>
 
 <file path=word/glossary/settings.xml><?xml version="1.0" encoding="utf-8"?>
-<w:settings xmlns:mc="http://schemas.openxmlformats.org/markup-compatibility/2006" xmlns:o="urn:schemas-microsoft-com:office:office" xmlns:r="http://schemas.openxmlformats.org/officeDocument/2006/relationships" xmlns:m="http://schemas.openxmlformats.org/officeDocument/2006/math" xmlns:v="urn:schemas-microsoft-com:vml" xmlns:w10="urn:schemas-microsoft-com:office:word" xmlns:w="http://schemas.openxmlformats.org/wordprocessingml/2006/main" xmlns:w14="http://schemas.microsoft.com/office/word/2010/wordml" xmlns:w15="http://schemas.microsoft.com/office/word/2012/wordml" xmlns:w16se="http://schemas.microsoft.com/office/word/2015/wordml/symex" xmlns:sl="http://schemas.openxmlformats.org/schemaLibrary/2006/main" mc:Ignorable="w14 w15 w16se">
+<w:settings xmlns:mc="http://schemas.openxmlformats.org/markup-compatibility/2006" xmlns:o="urn:schemas-microsoft-com:office:office" xmlns:r="http://schemas.openxmlformats.org/officeDocument/2006/relationships" xmlns:m="http://schemas.openxmlformats.org/officeDocument/2006/math" xmlns:v="urn:schemas-microsoft-com:vml" xmlns:w10="urn:schemas-microsoft-com:office:word" xmlns:w="http://schemas.openxmlformats.org/wordprocessingml/2006/main" xmlns:w14="http://schemas.microsoft.com/office/word/2010/wordml" xmlns:w15="http://schemas.microsoft.com/office/word/2012/wordml" xmlns:w16cid="http://schemas.microsoft.com/office/word/2016/wordml/cid" xmlns:w16se="http://schemas.microsoft.com/office/word/2015/wordml/symex" xmlns:sl="http://schemas.openxmlformats.org/schemaLibrary/2006/main" mc:Ignorable="w14 w15 w16se w16cid">
   <w:view w:val="normal"/>
   <w:defaultTabStop w:val="708"/>
   <w:hyphenationZone w:val="425"/>
@@ -14769,6 +14767,7 @@
     <w:compatSetting w:name="enableOpenTypeFeatures" w:uri="http://schemas.microsoft.com/office/word" w:val="1"/>
     <w:compatSetting w:name="doNotFlipMirrorIndents" w:uri="http://schemas.microsoft.com/office/word" w:val="1"/>
     <w:compatSetting w:name="differentiateMultirowTableHeaders" w:uri="http://schemas.microsoft.com/office/word" w:val="1"/>
+    <w:compatSetting w:name="useWord2013TrackBottomHyphenation" w:uri="http://schemas.microsoft.com/office/word" w:val="1"/>
   </w:compat>
   <w:rsids>
     <w:rsidRoot w:val="000170C1"/>
@@ -14781,6 +14780,7 @@
     <w:rsid w:val="006B24EF"/>
     <w:rsid w:val="00BA4D7B"/>
     <w:rsid w:val="00C26914"/>
+    <w:rsid w:val="00DC42E9"/>
     <w:rsid w:val="00DE7D24"/>
     <w:rsid w:val="00E4782F"/>
     <w:rsid w:val="00E47894"/>
@@ -14809,7 +14809,7 @@
 </file>
 
 <file path=word/glossary/styles.xml><?xml version="1.0" encoding="utf-8"?>
-<w:styles xmlns:mc="http://schemas.openxmlformats.org/markup-compatibility/2006" xmlns:r="http://schemas.openxmlformats.org/officeDocument/2006/relationships" xmlns:w="http://schemas.openxmlformats.org/wordprocessingml/2006/main" xmlns:w14="http://schemas.microsoft.com/office/word/2010/wordml" xmlns:w15="http://schemas.microsoft.com/office/word/2012/wordml" xmlns:w16se="http://schemas.microsoft.com/office/word/2015/wordml/symex" mc:Ignorable="w14 w15 w16se">
+<w:styles xmlns:mc="http://schemas.openxmlformats.org/markup-compatibility/2006" xmlns:r="http://schemas.openxmlformats.org/officeDocument/2006/relationships" xmlns:w="http://schemas.openxmlformats.org/wordprocessingml/2006/main" xmlns:w14="http://schemas.microsoft.com/office/word/2010/wordml" xmlns:w15="http://schemas.microsoft.com/office/word/2012/wordml" xmlns:w16cid="http://schemas.microsoft.com/office/word/2016/wordml/cid" xmlns:w16se="http://schemas.microsoft.com/office/word/2015/wordml/symex" mc:Ignorable="w14 w15 w16se w16cid">
   <w:docDefaults>
     <w:rPrDefault>
       <w:rPr>
@@ -14825,7 +14825,7 @@
       </w:pPr>
     </w:pPrDefault>
   </w:docDefaults>
-  <w:latentStyles w:defLockedState="0" w:defUIPriority="99" w:defSemiHidden="0" w:defUnhideWhenUsed="0" w:defQFormat="0" w:count="371">
+  <w:latentStyles w:defLockedState="0" w:defUIPriority="99" w:defSemiHidden="0" w:defUnhideWhenUsed="0" w:defQFormat="0" w:count="375">
     <w:lsdException w:name="Normal" w:uiPriority="0" w:qFormat="1"/>
     <w:lsdException w:name="heading 1" w:uiPriority="9" w:qFormat="1"/>
     <w:lsdException w:name="heading 2" w:semiHidden="1" w:uiPriority="9" w:unhideWhenUsed="1" w:qFormat="1"/>
@@ -14931,7 +14931,6 @@
     <w:lsdException w:name="HTML Sample" w:semiHidden="1" w:unhideWhenUsed="1"/>
     <w:lsdException w:name="HTML Typewriter" w:semiHidden="1" w:unhideWhenUsed="1"/>
     <w:lsdException w:name="HTML Variable" w:semiHidden="1" w:unhideWhenUsed="1"/>
-    <w:lsdException w:name="Normal Table" w:semiHidden="1" w:unhideWhenUsed="1"/>
     <w:lsdException w:name="annotation subject" w:semiHidden="1" w:unhideWhenUsed="1"/>
     <w:lsdException w:name="No List" w:semiHidden="1" w:unhideWhenUsed="1"/>
     <w:lsdException w:name="Outline List 1" w:semiHidden="1" w:unhideWhenUsed="1"/>
@@ -14975,10 +14974,8 @@
     <w:lsdException w:name="Table Elegant" w:semiHidden="1" w:unhideWhenUsed="1"/>
     <w:lsdException w:name="Table Professional" w:semiHidden="1" w:unhideWhenUsed="1"/>
     <w:lsdException w:name="Table Subtle 1" w:semiHidden="1" w:unhideWhenUsed="1"/>
-    <w:lsdException w:name="Table Subtle 2" w:semiHidden="1" w:unhideWhenUsed="1"/>
     <w:lsdException w:name="Table Web 1" w:semiHidden="1" w:unhideWhenUsed="1"/>
     <w:lsdException w:name="Table Web 2" w:semiHidden="1" w:unhideWhenUsed="1"/>
-    <w:lsdException w:name="Table Web 3" w:semiHidden="1" w:unhideWhenUsed="1"/>
     <w:lsdException w:name="Balloon Text" w:semiHidden="1" w:unhideWhenUsed="1"/>
     <w:lsdException w:name="Table Grid" w:uiPriority="39"/>
     <w:lsdException w:name="Table Theme" w:semiHidden="1" w:unhideWhenUsed="1"/>
@@ -15197,6 +15194,10 @@
     <w:lsdException w:name="List Table 5 Dark Accent 6" w:uiPriority="50"/>
     <w:lsdException w:name="List Table 6 Colorful Accent 6" w:uiPriority="51"/>
     <w:lsdException w:name="List Table 7 Colorful Accent 6" w:uiPriority="52"/>
+    <w:lsdException w:name="Mention" w:semiHidden="1" w:unhideWhenUsed="1"/>
+    <w:lsdException w:name="Smart Hyperlink" w:semiHidden="1" w:unhideWhenUsed="1"/>
+    <w:lsdException w:name="Hashtag" w:semiHidden="1" w:unhideWhenUsed="1"/>
+    <w:lsdException w:name="Unresolved Mention" w:semiHidden="1" w:unhideWhenUsed="1"/>
   </w:latentStyles>
   <w:style w:type="paragraph" w:default="1" w:styleId="Normal">
     <w:name w:val="Normal"/>
@@ -15253,7 +15254,7 @@
 </file>
 
 <file path=word/glossary/webSettings.xml><?xml version="1.0" encoding="utf-8"?>
-<w:webSettings xmlns:mc="http://schemas.openxmlformats.org/markup-compatibility/2006" xmlns:r="http://schemas.openxmlformats.org/officeDocument/2006/relationships" xmlns:w="http://schemas.openxmlformats.org/wordprocessingml/2006/main" xmlns:w14="http://schemas.microsoft.com/office/word/2010/wordml" xmlns:w15="http://schemas.microsoft.com/office/word/2012/wordml" xmlns:w16se="http://schemas.microsoft.com/office/word/2015/wordml/symex" mc:Ignorable="w14 w15 w16se">
+<w:webSettings xmlns:mc="http://schemas.openxmlformats.org/markup-compatibility/2006" xmlns:r="http://schemas.openxmlformats.org/officeDocument/2006/relationships" xmlns:w="http://schemas.openxmlformats.org/wordprocessingml/2006/main" xmlns:w14="http://schemas.microsoft.com/office/word/2010/wordml" xmlns:w15="http://schemas.microsoft.com/office/word/2012/wordml" xmlns:w16cid="http://schemas.microsoft.com/office/word/2016/wordml/cid" xmlns:w16se="http://schemas.microsoft.com/office/word/2015/wordml/symex" mc:Ignorable="w14 w15 w16se w16cid">
   <w:optimizeForBrowser/>
   <w:allowPNG/>
 </w:webSettings>
@@ -15544,7 +15545,7 @@
 </file>
 
 <file path=customXml/itemProps2.xml><?xml version="1.0" encoding="utf-8"?>
-<ds:datastoreItem xmlns:ds="http://schemas.openxmlformats.org/officeDocument/2006/customXml" ds:itemID="{1B96A3FF-767A-402A-9526-40BE6A907771}">
+<ds:datastoreItem xmlns:ds="http://schemas.openxmlformats.org/officeDocument/2006/customXml" ds:itemID="{CD1C4CE8-BE5F-46B1-8E4F-D1A4CDFE5A6C}">
   <ds:schemaRefs>
     <ds:schemaRef ds:uri="http://schemas.openxmlformats.org/officeDocument/2006/bibliography"/>
   </ds:schemaRefs>

</xml_diff>